<commit_message>
Adding SOAP UI Project
</commit_message>
<xml_diff>
--- a/SOAPI_UI.docx
+++ b/SOAPI_UI.docx
@@ -10574,6 +10574,10 @@
     </w:p>
     <w:p/>
     <w:p/>
+    <w:p/>
+    <w:p/>
+    <w:p/>
+    <w:p/>
     <w:p>
       <w:pPr>
         <w:pStyle w:val="Heading1"/>
@@ -10594,16 +10598,345 @@
           <w:szCs w:val="32"/>
           <w:highlight w:val="yellow"/>
         </w:rPr>
+        <w:lastRenderedPageBreak/>
         <w:t>How To Add SOAP UI Projects to Git:</w:t>
       </w:r>
     </w:p>
     <w:p/>
     <w:p>
-      <w:r>
-        <w:t>Video 20</w:t>
-      </w:r>
-    </w:p>
-    <w:p/>
+      <w:pPr>
+        <w:ind w:firstLine="720"/>
+        <w:rPr>
+          <w:rFonts w:ascii="Roboto" w:hAnsi="Roboto"/>
+          <w:color w:val="131313"/>
+          <w:sz w:val="21"/>
+          <w:szCs w:val="21"/>
+        </w:rPr>
+      </w:pPr>
+      <w:r>
+        <w:rPr>
+          <w:rFonts w:ascii="Roboto" w:hAnsi="Roboto"/>
+          <w:color w:val="131313"/>
+          <w:sz w:val="21"/>
+          <w:szCs w:val="21"/>
+        </w:rPr>
+        <w:t xml:space="preserve">Step </w:t>
+      </w:r>
+      <w:proofErr w:type="gramStart"/>
+      <w:r>
+        <w:rPr>
+          <w:rFonts w:ascii="Roboto" w:hAnsi="Roboto"/>
+          <w:color w:val="131313"/>
+          <w:sz w:val="21"/>
+          <w:szCs w:val="21"/>
+        </w:rPr>
+        <w:t>1 :</w:t>
+      </w:r>
+      <w:proofErr w:type="gramEnd"/>
+      <w:r>
+        <w:rPr>
+          <w:rFonts w:ascii="Roboto" w:hAnsi="Roboto"/>
+          <w:color w:val="131313"/>
+          <w:sz w:val="21"/>
+          <w:szCs w:val="21"/>
+        </w:rPr>
+        <w:t xml:space="preserve"> Download and Install Git </w:t>
+      </w:r>
+    </w:p>
+    <w:p>
+      <w:pPr>
+        <w:ind w:firstLine="720"/>
+        <w:rPr>
+          <w:rFonts w:ascii="Roboto" w:hAnsi="Roboto"/>
+          <w:color w:val="131313"/>
+          <w:sz w:val="21"/>
+          <w:szCs w:val="21"/>
+        </w:rPr>
+      </w:pPr>
+      <w:r>
+        <w:rPr>
+          <w:rFonts w:ascii="Roboto" w:hAnsi="Roboto"/>
+          <w:color w:val="131313"/>
+          <w:sz w:val="21"/>
+          <w:szCs w:val="21"/>
+        </w:rPr>
+        <w:t xml:space="preserve">Step </w:t>
+      </w:r>
+      <w:proofErr w:type="gramStart"/>
+      <w:r>
+        <w:rPr>
+          <w:rFonts w:ascii="Roboto" w:hAnsi="Roboto"/>
+          <w:color w:val="131313"/>
+          <w:sz w:val="21"/>
+          <w:szCs w:val="21"/>
+        </w:rPr>
+        <w:t>2 :</w:t>
+      </w:r>
+      <w:proofErr w:type="gramEnd"/>
+      <w:r>
+        <w:rPr>
+          <w:rFonts w:ascii="Roboto" w:hAnsi="Roboto"/>
+          <w:color w:val="131313"/>
+          <w:sz w:val="21"/>
+          <w:szCs w:val="21"/>
+        </w:rPr>
+        <w:t xml:space="preserve"> Create GitHub account </w:t>
+      </w:r>
+    </w:p>
+    <w:p>
+      <w:pPr>
+        <w:ind w:firstLine="720"/>
+        <w:rPr>
+          <w:rFonts w:ascii="Roboto" w:hAnsi="Roboto"/>
+          <w:color w:val="131313"/>
+          <w:sz w:val="21"/>
+          <w:szCs w:val="21"/>
+        </w:rPr>
+      </w:pPr>
+      <w:r>
+        <w:rPr>
+          <w:rFonts w:ascii="Roboto" w:hAnsi="Roboto"/>
+          <w:color w:val="131313"/>
+          <w:sz w:val="21"/>
+          <w:szCs w:val="21"/>
+        </w:rPr>
+        <w:t xml:space="preserve">Step </w:t>
+      </w:r>
+      <w:proofErr w:type="gramStart"/>
+      <w:r>
+        <w:rPr>
+          <w:rFonts w:ascii="Roboto" w:hAnsi="Roboto"/>
+          <w:color w:val="131313"/>
+          <w:sz w:val="21"/>
+          <w:szCs w:val="21"/>
+        </w:rPr>
+        <w:t>3 :</w:t>
+      </w:r>
+      <w:proofErr w:type="gramEnd"/>
+      <w:r>
+        <w:rPr>
+          <w:rFonts w:ascii="Roboto" w:hAnsi="Roboto"/>
+          <w:color w:val="131313"/>
+          <w:sz w:val="21"/>
+          <w:szCs w:val="21"/>
+        </w:rPr>
+        <w:t xml:space="preserve"> Add SoapUI Project to Git </w:t>
+      </w:r>
+    </w:p>
+    <w:p>
+      <w:pPr>
+        <w:ind w:firstLine="720"/>
+        <w:rPr>
+          <w:rFonts w:ascii="Roboto" w:hAnsi="Roboto"/>
+          <w:color w:val="131313"/>
+          <w:sz w:val="21"/>
+          <w:szCs w:val="21"/>
+        </w:rPr>
+      </w:pPr>
+      <w:r>
+        <w:rPr>
+          <w:rFonts w:ascii="Roboto" w:hAnsi="Roboto"/>
+          <w:color w:val="131313"/>
+          <w:sz w:val="21"/>
+          <w:szCs w:val="21"/>
+        </w:rPr>
+        <w:t xml:space="preserve">Goto Command Prompt </w:t>
+      </w:r>
+    </w:p>
+    <w:p>
+      <w:pPr>
+        <w:ind w:firstLine="720"/>
+        <w:rPr>
+          <w:rFonts w:ascii="Roboto" w:hAnsi="Roboto"/>
+          <w:color w:val="131313"/>
+          <w:sz w:val="21"/>
+          <w:szCs w:val="21"/>
+        </w:rPr>
+      </w:pPr>
+      <w:r>
+        <w:rPr>
+          <w:rFonts w:ascii="Roboto" w:hAnsi="Roboto"/>
+          <w:color w:val="131313"/>
+          <w:sz w:val="21"/>
+          <w:szCs w:val="21"/>
+        </w:rPr>
+        <w:t xml:space="preserve">Goto location of SoapUI Project </w:t>
+      </w:r>
+    </w:p>
+    <w:p>
+      <w:pPr>
+        <w:ind w:firstLine="720"/>
+        <w:rPr>
+          <w:rFonts w:ascii="Roboto" w:hAnsi="Roboto"/>
+          <w:color w:val="131313"/>
+          <w:sz w:val="21"/>
+          <w:szCs w:val="21"/>
+        </w:rPr>
+      </w:pPr>
+      <w:r>
+        <w:rPr>
+          <w:rFonts w:ascii="Roboto" w:hAnsi="Roboto"/>
+          <w:color w:val="131313"/>
+          <w:sz w:val="21"/>
+          <w:szCs w:val="21"/>
+        </w:rPr>
+        <w:t xml:space="preserve">git </w:t>
+      </w:r>
+      <w:proofErr w:type="spellStart"/>
+      <w:r>
+        <w:rPr>
+          <w:rFonts w:ascii="Roboto" w:hAnsi="Roboto"/>
+          <w:color w:val="131313"/>
+          <w:sz w:val="21"/>
+          <w:szCs w:val="21"/>
+        </w:rPr>
+        <w:t>init</w:t>
+      </w:r>
+      <w:proofErr w:type="spellEnd"/>
+      <w:r>
+        <w:rPr>
+          <w:rFonts w:ascii="Roboto" w:hAnsi="Roboto"/>
+          <w:color w:val="131313"/>
+          <w:sz w:val="21"/>
+          <w:szCs w:val="21"/>
+        </w:rPr>
+        <w:t xml:space="preserve"> </w:t>
+      </w:r>
+    </w:p>
+    <w:p>
+      <w:pPr>
+        <w:ind w:firstLine="720"/>
+        <w:rPr>
+          <w:rFonts w:ascii="Roboto" w:hAnsi="Roboto"/>
+          <w:color w:val="131313"/>
+          <w:sz w:val="21"/>
+          <w:szCs w:val="21"/>
+        </w:rPr>
+      </w:pPr>
+      <w:r>
+        <w:rPr>
+          <w:rFonts w:ascii="Roboto" w:hAnsi="Roboto"/>
+          <w:color w:val="131313"/>
+          <w:sz w:val="21"/>
+          <w:szCs w:val="21"/>
+        </w:rPr>
+        <w:t xml:space="preserve">git status </w:t>
+      </w:r>
+    </w:p>
+    <w:p>
+      <w:pPr>
+        <w:ind w:firstLine="720"/>
+        <w:rPr>
+          <w:rFonts w:ascii="Roboto" w:hAnsi="Roboto"/>
+          <w:color w:val="131313"/>
+          <w:sz w:val="21"/>
+          <w:szCs w:val="21"/>
+        </w:rPr>
+      </w:pPr>
+      <w:r>
+        <w:rPr>
+          <w:rFonts w:ascii="Roboto" w:hAnsi="Roboto"/>
+          <w:color w:val="131313"/>
+          <w:sz w:val="21"/>
+          <w:szCs w:val="21"/>
+        </w:rPr>
+        <w:t xml:space="preserve">git </w:t>
+      </w:r>
+      <w:proofErr w:type="gramStart"/>
+      <w:r>
+        <w:rPr>
+          <w:rFonts w:ascii="Roboto" w:hAnsi="Roboto"/>
+          <w:color w:val="131313"/>
+          <w:sz w:val="21"/>
+          <w:szCs w:val="21"/>
+        </w:rPr>
+        <w:t>add</w:t>
+      </w:r>
+      <w:proofErr w:type="gramEnd"/>
+      <w:r>
+        <w:rPr>
+          <w:rFonts w:ascii="Roboto" w:hAnsi="Roboto"/>
+          <w:color w:val="131313"/>
+          <w:sz w:val="21"/>
+          <w:szCs w:val="21"/>
+        </w:rPr>
+        <w:t xml:space="preserve"> </w:t>
+      </w:r>
+    </w:p>
+    <w:p>
+      <w:pPr>
+        <w:ind w:firstLine="720"/>
+        <w:rPr>
+          <w:rFonts w:ascii="Roboto" w:hAnsi="Roboto"/>
+          <w:color w:val="131313"/>
+          <w:sz w:val="21"/>
+          <w:szCs w:val="21"/>
+        </w:rPr>
+      </w:pPr>
+      <w:r>
+        <w:rPr>
+          <w:rFonts w:ascii="Roboto" w:hAnsi="Roboto"/>
+          <w:color w:val="131313"/>
+          <w:sz w:val="21"/>
+          <w:szCs w:val="21"/>
+        </w:rPr>
+        <w:t xml:space="preserve">git commit -m "commit </w:t>
+      </w:r>
+      <w:proofErr w:type="gramStart"/>
+      <w:r>
+        <w:rPr>
+          <w:rFonts w:ascii="Roboto" w:hAnsi="Roboto"/>
+          <w:color w:val="131313"/>
+          <w:sz w:val="21"/>
+          <w:szCs w:val="21"/>
+        </w:rPr>
+        <w:t>message"</w:t>
+      </w:r>
+      <w:proofErr w:type="gramEnd"/>
+      <w:r>
+        <w:rPr>
+          <w:rFonts w:ascii="Roboto" w:hAnsi="Roboto"/>
+          <w:color w:val="131313"/>
+          <w:sz w:val="21"/>
+          <w:szCs w:val="21"/>
+        </w:rPr>
+        <w:t xml:space="preserve"> </w:t>
+      </w:r>
+    </w:p>
+    <w:p>
+      <w:pPr>
+        <w:ind w:firstLine="720"/>
+      </w:pPr>
+      <w:r>
+        <w:rPr>
+          <w:rFonts w:ascii="Roboto" w:hAnsi="Roboto"/>
+          <w:color w:val="131313"/>
+          <w:sz w:val="21"/>
+          <w:szCs w:val="21"/>
+        </w:rPr>
+        <w:t xml:space="preserve">git push -u </w:t>
+      </w:r>
+      <w:proofErr w:type="spellStart"/>
+      <w:r>
+        <w:rPr>
+          <w:rFonts w:ascii="Roboto" w:hAnsi="Roboto"/>
+          <w:color w:val="131313"/>
+          <w:sz w:val="21"/>
+          <w:szCs w:val="21"/>
+        </w:rPr>
+        <w:t>url</w:t>
+      </w:r>
+      <w:proofErr w:type="spellEnd"/>
+      <w:r>
+        <w:rPr>
+          <w:rFonts w:ascii="Roboto" w:hAnsi="Roboto"/>
+          <w:color w:val="131313"/>
+          <w:sz w:val="21"/>
+          <w:szCs w:val="21"/>
+        </w:rPr>
+        <w:t xml:space="preserve"> master </w:t>
+      </w:r>
+    </w:p>
     <w:p/>
     <w:p>
       <w:pPr>
@@ -10625,7 +10958,6 @@
           <w:szCs w:val="32"/>
           <w:highlight w:val="yellow"/>
         </w:rPr>
-        <w:lastRenderedPageBreak/>
         <w:t>Request Response Chaining with JSON:</w:t>
       </w:r>
     </w:p>

</xml_diff>

<commit_message>
new files for report generation
</commit_message>
<xml_diff>
--- a/SOAPI_UI.docx
+++ b/SOAPI_UI.docx
@@ -928,7 +928,6 @@
         <w:t xml:space="preserve">Right Click on WSDL and select “Generate </w:t>
       </w:r>
       <w:proofErr w:type="spellStart"/>
-      <w:proofErr w:type="gramStart"/>
       <w:r>
         <w:rPr>
           <w:lang w:val="en-US"/>
@@ -936,7 +935,6 @@
         <w:t>TestSuite</w:t>
       </w:r>
       <w:proofErr w:type="spellEnd"/>
-      <w:proofErr w:type="gramEnd"/>
       <w:r>
         <w:rPr>
           <w:lang w:val="en-US"/>
@@ -959,16 +957,8 @@
         <w:rPr>
           <w:lang w:val="en-US"/>
         </w:rPr>
-        <w:t xml:space="preserve">Keep Default </w:t>
-      </w:r>
-      <w:proofErr w:type="gramStart"/>
-      <w:r>
-        <w:rPr>
-          <w:lang w:val="en-US"/>
-        </w:rPr>
-        <w:t>configuration</w:t>
-      </w:r>
-      <w:proofErr w:type="gramEnd"/>
+        <w:t>Keep Default configuration</w:t>
+      </w:r>
     </w:p>
     <w:p>
       <w:pPr>
@@ -1240,18 +1230,8 @@
           <w:bCs/>
           <w:lang w:val="en-US"/>
         </w:rPr>
-        <w:t xml:space="preserve"> “+” </w:t>
-      </w:r>
-      <w:proofErr w:type="gramStart"/>
-      <w:r>
-        <w:rPr>
-          <w:b/>
-          <w:bCs/>
-          <w:lang w:val="en-US"/>
-        </w:rPr>
-        <w:t>symbol</w:t>
-      </w:r>
-      <w:proofErr w:type="gramEnd"/>
+        <w:t xml:space="preserve"> “+” symbol</w:t>
+      </w:r>
     </w:p>
     <w:p>
       <w:pPr>
@@ -1360,19 +1340,7 @@
           <w:sz w:val="21"/>
           <w:szCs w:val="21"/>
         </w:rPr>
-        <w:t xml:space="preserve">Run Test </w:t>
-      </w:r>
-      <w:proofErr w:type="gramStart"/>
-      <w:r>
-        <w:rPr>
-          <w:rFonts w:ascii="Roboto" w:hAnsi="Roboto"/>
-          <w:b/>
-          <w:bCs/>
-          <w:color w:val="131313"/>
-          <w:sz w:val="21"/>
-          <w:szCs w:val="21"/>
-        </w:rPr>
-        <w:t xml:space="preserve">Step </w:t>
+        <w:t xml:space="preserve">Run Test Step </w:t>
       </w:r>
       <w:r>
         <w:rPr>
@@ -1394,19 +1362,7 @@
           <w:sz w:val="21"/>
           <w:szCs w:val="21"/>
         </w:rPr>
-        <w:t>Test</w:t>
-      </w:r>
-      <w:proofErr w:type="gramEnd"/>
-      <w:r>
-        <w:rPr>
-          <w:rFonts w:ascii="Roboto" w:hAnsi="Roboto"/>
-          <w:b/>
-          <w:bCs/>
-          <w:color w:val="131313"/>
-          <w:sz w:val="21"/>
-          <w:szCs w:val="21"/>
-        </w:rPr>
-        <w:t xml:space="preserve"> Case </w:t>
+        <w:t xml:space="preserve">Test Case </w:t>
       </w:r>
       <w:r>
         <w:rPr>
@@ -1837,16 +1793,8 @@
         <w:rPr>
           <w:lang w:val="en-US"/>
         </w:rPr>
-        <w:t xml:space="preserve">You will see new REST API project </w:t>
-      </w:r>
-      <w:proofErr w:type="gramStart"/>
-      <w:r>
-        <w:rPr>
-          <w:lang w:val="en-US"/>
-        </w:rPr>
-        <w:t>created</w:t>
-      </w:r>
-      <w:proofErr w:type="gramEnd"/>
+        <w:t>You will see new REST API project created</w:t>
+      </w:r>
     </w:p>
     <w:p>
       <w:pPr>
@@ -1863,21 +1811,7 @@
         <w:rPr>
           <w:lang w:val="en-US"/>
         </w:rPr>
-        <w:t xml:space="preserve">You can get sample REST API’S </w:t>
-      </w:r>
-      <w:proofErr w:type="gramStart"/>
-      <w:r>
-        <w:rPr>
-          <w:lang w:val="en-US"/>
-        </w:rPr>
-        <w:t>from :</w:t>
-      </w:r>
-      <w:proofErr w:type="gramEnd"/>
-      <w:r>
-        <w:rPr>
-          <w:lang w:val="en-US"/>
-        </w:rPr>
-        <w:t xml:space="preserve"> </w:t>
+        <w:t xml:space="preserve">You can get sample REST API’S from : </w:t>
       </w:r>
       <w:hyperlink r:id="rId14" w:history="1">
         <w:r>
@@ -1939,21 +1873,7 @@
         <w:rPr>
           <w:lang w:val="en-US"/>
         </w:rPr>
-        <w:t xml:space="preserve">Right click and select “New REST Service from </w:t>
-      </w:r>
-      <w:proofErr w:type="gramStart"/>
-      <w:r>
-        <w:rPr>
-          <w:lang w:val="en-US"/>
-        </w:rPr>
-        <w:t>URI</w:t>
-      </w:r>
-      <w:proofErr w:type="gramEnd"/>
-      <w:r>
-        <w:rPr>
-          <w:lang w:val="en-US"/>
-        </w:rPr>
-        <w:t>”</w:t>
+        <w:t>Right click and select “New REST Service from URI”</w:t>
       </w:r>
     </w:p>
     <w:p>
@@ -2119,21 +2039,7 @@
         <w:rPr>
           <w:lang w:val="en-US"/>
         </w:rPr>
-        <w:t xml:space="preserve">Add parameter </w:t>
-      </w:r>
-      <w:proofErr w:type="gramStart"/>
-      <w:r>
-        <w:rPr>
-          <w:lang w:val="en-US"/>
-        </w:rPr>
-        <w:t>name ,value</w:t>
-      </w:r>
-      <w:proofErr w:type="gramEnd"/>
-      <w:r>
-        <w:rPr>
-          <w:lang w:val="en-US"/>
-        </w:rPr>
-        <w:t xml:space="preserve"> and select type of parameter from </w:t>
+        <w:t xml:space="preserve">Add parameter name ,value and select type of parameter from </w:t>
       </w:r>
       <w:r>
         <w:rPr>
@@ -2509,16 +2415,8 @@
         <w:rPr>
           <w:lang w:val="en-US"/>
         </w:rPr>
-        <w:t xml:space="preserve"> </w:t>
-      </w:r>
-      <w:proofErr w:type="gramStart"/>
-      <w:r>
-        <w:rPr>
-          <w:lang w:val="en-US"/>
-        </w:rPr>
-        <w:t>name</w:t>
-      </w:r>
-      <w:proofErr w:type="gramEnd"/>
+        <w:t xml:space="preserve"> name</w:t>
+      </w:r>
       <w:r>
         <w:rPr>
           <w:lang w:val="en-US"/>
@@ -2601,16 +2499,8 @@
         <w:rPr>
           <w:lang w:val="en-US"/>
         </w:rPr>
-        <w:t xml:space="preserve"> </w:t>
-      </w:r>
-      <w:proofErr w:type="gramStart"/>
-      <w:r>
-        <w:rPr>
-          <w:lang w:val="en-US"/>
-        </w:rPr>
-        <w:t>name</w:t>
-      </w:r>
-      <w:proofErr w:type="gramEnd"/>
+        <w:t xml:space="preserve"> name</w:t>
+      </w:r>
     </w:p>
     <w:p>
       <w:pPr>
@@ -2784,16 +2674,8 @@
         <w:rPr>
           <w:lang w:val="en-US"/>
         </w:rPr>
-        <w:t xml:space="preserve"> name from dropdown and click </w:t>
-      </w:r>
-      <w:proofErr w:type="gramStart"/>
-      <w:r>
-        <w:rPr>
-          <w:lang w:val="en-US"/>
-        </w:rPr>
-        <w:t>Ok</w:t>
-      </w:r>
-      <w:proofErr w:type="gramEnd"/>
+        <w:t xml:space="preserve"> name from dropdown and click Ok</w:t>
+      </w:r>
     </w:p>
     <w:p>
       <w:pPr>
@@ -2841,16 +2723,8 @@
         <w:rPr>
           <w:lang w:val="en-US"/>
         </w:rPr>
-        <w:t xml:space="preserve">Select and open any </w:t>
-      </w:r>
-      <w:proofErr w:type="gramStart"/>
-      <w:r>
-        <w:rPr>
-          <w:lang w:val="en-US"/>
-        </w:rPr>
-        <w:t>request</w:t>
-      </w:r>
-      <w:proofErr w:type="gramEnd"/>
+        <w:t>Select and open any request</w:t>
+      </w:r>
     </w:p>
     <w:p>
       <w:pPr>
@@ -3021,16 +2895,8 @@
         <w:rPr>
           <w:lang w:val="en-US"/>
         </w:rPr>
-        <w:t xml:space="preserve"> </w:t>
-      </w:r>
-      <w:proofErr w:type="gramStart"/>
-      <w:r>
-        <w:rPr>
-          <w:lang w:val="en-US"/>
-        </w:rPr>
-        <w:t>name</w:t>
-      </w:r>
-      <w:proofErr w:type="gramEnd"/>
+        <w:t xml:space="preserve"> name</w:t>
+      </w:r>
     </w:p>
     <w:p>
       <w:pPr>
@@ -3083,16 +2949,8 @@
         <w:rPr>
           <w:lang w:val="en-US"/>
         </w:rPr>
-        <w:t xml:space="preserve"> </w:t>
-      </w:r>
-      <w:proofErr w:type="gramStart"/>
-      <w:r>
-        <w:rPr>
-          <w:lang w:val="en-US"/>
-        </w:rPr>
-        <w:t>name</w:t>
-      </w:r>
-      <w:proofErr w:type="gramEnd"/>
+        <w:t xml:space="preserve"> name</w:t>
+      </w:r>
     </w:p>
     <w:p>
       <w:pPr>
@@ -3131,16 +2989,8 @@
         <w:rPr>
           <w:lang w:val="en-US"/>
         </w:rPr>
-        <w:t xml:space="preserve">Specify request </w:t>
-      </w:r>
-      <w:proofErr w:type="gramStart"/>
-      <w:r>
-        <w:rPr>
-          <w:lang w:val="en-US"/>
-        </w:rPr>
-        <w:t>name</w:t>
-      </w:r>
-      <w:proofErr w:type="gramEnd"/>
+        <w:t>Specify request name</w:t>
+      </w:r>
       <w:r>
         <w:rPr>
           <w:lang w:val="en-US"/>
@@ -3227,25 +3077,7 @@
           <w:bCs/>
           <w:lang w:val="en-US"/>
         </w:rPr>
-        <w:t xml:space="preserve">What </w:t>
-      </w:r>
-      <w:proofErr w:type="gramStart"/>
-      <w:r>
-        <w:rPr>
-          <w:b/>
-          <w:bCs/>
-          <w:lang w:val="en-US"/>
-        </w:rPr>
-        <w:t>is</w:t>
-      </w:r>
-      <w:proofErr w:type="gramEnd"/>
-      <w:r>
-        <w:rPr>
-          <w:b/>
-          <w:bCs/>
-          <w:lang w:val="en-US"/>
-        </w:rPr>
-        <w:t xml:space="preserve"> Properties in SOAPUI:</w:t>
+        <w:t>What is Properties in SOAPUI:</w:t>
       </w:r>
     </w:p>
     <w:p>
@@ -3268,10 +3100,11 @@
           <w:szCs w:val="21"/>
           <w:bdr w:val="none" w:sz="0" w:space="0" w:color="auto" w:frame="1"/>
         </w:rPr>
-        <w:t xml:space="preserve">Properties can be used as variables to store values that can be referred in </w:t>
-      </w:r>
-      <w:proofErr w:type="gramStart"/>
-      <w:r>
+        <w:t xml:space="preserve">Properties can be used as variables to store values that can be referred in testing </w:t>
+      </w:r>
+    </w:p>
+    <w:p>
+      <w:pPr>
         <w:rPr>
           <w:rStyle w:val="yt-core-attributed-string--link-inherit-color"/>
           <w:rFonts w:ascii="Roboto" w:hAnsi="Roboto"/>
@@ -3280,10 +3113,10 @@
           <w:szCs w:val="21"/>
           <w:bdr w:val="none" w:sz="0" w:space="0" w:color="auto" w:frame="1"/>
         </w:rPr>
-        <w:t>testing</w:t>
-      </w:r>
-      <w:proofErr w:type="gramEnd"/>
-      <w:r>
+      </w:pPr>
+    </w:p>
+    <w:p>
+      <w:pPr>
         <w:rPr>
           <w:rStyle w:val="yt-core-attributed-string--link-inherit-color"/>
           <w:rFonts w:ascii="Roboto" w:hAnsi="Roboto"/>
@@ -3292,6 +3125,141 @@
           <w:szCs w:val="21"/>
           <w:bdr w:val="none" w:sz="0" w:space="0" w:color="auto" w:frame="1"/>
         </w:rPr>
+      </w:pPr>
+      <w:r>
+        <w:rPr>
+          <w:rStyle w:val="yt-core-attributed-string--link-inherit-color"/>
+          <w:rFonts w:ascii="Roboto" w:hAnsi="Roboto"/>
+          <w:color w:val="131313"/>
+          <w:sz w:val="21"/>
+          <w:szCs w:val="21"/>
+          <w:bdr w:val="none" w:sz="0" w:space="0" w:color="auto" w:frame="1"/>
+        </w:rPr>
+        <w:t xml:space="preserve">Properties can be accessed at following levels: </w:t>
+      </w:r>
+    </w:p>
+    <w:p>
+      <w:pPr>
+        <w:rPr>
+          <w:rStyle w:val="yt-core-attributed-string--link-inherit-color"/>
+          <w:rFonts w:ascii="Roboto" w:hAnsi="Roboto"/>
+          <w:color w:val="131313"/>
+          <w:sz w:val="21"/>
+          <w:szCs w:val="21"/>
+          <w:bdr w:val="none" w:sz="0" w:space="0" w:color="auto" w:frame="1"/>
+        </w:rPr>
+      </w:pPr>
+      <w:r>
+        <w:rPr>
+          <w:rStyle w:val="yt-core-attributed-string--link-inherit-color"/>
+          <w:rFonts w:ascii="Roboto" w:hAnsi="Roboto"/>
+          <w:color w:val="131313"/>
+          <w:sz w:val="21"/>
+          <w:szCs w:val="21"/>
+          <w:bdr w:val="none" w:sz="0" w:space="0" w:color="auto" w:frame="1"/>
+        </w:rPr>
+        <w:t>Project - ${</w:t>
+      </w:r>
+      <w:r>
+        <w:rPr>
+          <w:rStyle w:val="yt-core-attributed-string--link-inherit-color"/>
+          <w:rFonts w:ascii="Roboto" w:hAnsi="Roboto"/>
+          <w:color w:val="065FD4"/>
+          <w:sz w:val="21"/>
+          <w:szCs w:val="21"/>
+          <w:bdr w:val="none" w:sz="0" w:space="0" w:color="auto" w:frame="1"/>
+        </w:rPr>
+        <w:t>#Project#PropertyName</w:t>
+      </w:r>
+      <w:r>
+        <w:rPr>
+          <w:rStyle w:val="yt-core-attributed-string--link-inherit-color"/>
+          <w:rFonts w:ascii="Roboto" w:hAnsi="Roboto"/>
+          <w:color w:val="131313"/>
+          <w:sz w:val="21"/>
+          <w:szCs w:val="21"/>
+          <w:bdr w:val="none" w:sz="0" w:space="0" w:color="auto" w:frame="1"/>
+        </w:rPr>
+        <w:t xml:space="preserve">} </w:t>
+      </w:r>
+    </w:p>
+    <w:p>
+      <w:pPr>
+        <w:rPr>
+          <w:rStyle w:val="yt-core-attributed-string--link-inherit-color"/>
+          <w:rFonts w:ascii="Roboto" w:hAnsi="Roboto"/>
+          <w:color w:val="131313"/>
+          <w:sz w:val="21"/>
+          <w:szCs w:val="21"/>
+          <w:bdr w:val="none" w:sz="0" w:space="0" w:color="auto" w:frame="1"/>
+        </w:rPr>
+      </w:pPr>
+      <w:proofErr w:type="spellStart"/>
+      <w:r>
+        <w:rPr>
+          <w:rStyle w:val="yt-core-attributed-string--link-inherit-color"/>
+          <w:rFonts w:ascii="Roboto" w:hAnsi="Roboto"/>
+          <w:color w:val="131313"/>
+          <w:sz w:val="21"/>
+          <w:szCs w:val="21"/>
+          <w:bdr w:val="none" w:sz="0" w:space="0" w:color="auto" w:frame="1"/>
+        </w:rPr>
+        <w:t>TestSuite</w:t>
+      </w:r>
+      <w:proofErr w:type="spellEnd"/>
+      <w:r>
+        <w:rPr>
+          <w:rStyle w:val="yt-core-attributed-string--link-inherit-color"/>
+          <w:rFonts w:ascii="Roboto" w:hAnsi="Roboto"/>
+          <w:color w:val="131313"/>
+          <w:sz w:val="21"/>
+          <w:szCs w:val="21"/>
+          <w:bdr w:val="none" w:sz="0" w:space="0" w:color="auto" w:frame="1"/>
+        </w:rPr>
+        <w:t xml:space="preserve"> - </w:t>
+      </w:r>
+      <w:r>
+        <w:rPr>
+          <w:rStyle w:val="yt-core-attributed-string--link-inherit-color"/>
+          <w:rFonts w:ascii="Roboto" w:hAnsi="Roboto"/>
+          <w:color w:val="131313"/>
+          <w:sz w:val="21"/>
+          <w:szCs w:val="21"/>
+          <w:bdr w:val="none" w:sz="0" w:space="0" w:color="auto" w:frame="1"/>
+        </w:rPr>
+        <w:t>${</w:t>
+      </w:r>
+      <w:r>
+        <w:rPr>
+          <w:rStyle w:val="yt-core-attributed-string--link-inherit-color"/>
+          <w:rFonts w:ascii="Roboto" w:hAnsi="Roboto"/>
+          <w:color w:val="065FD4"/>
+          <w:sz w:val="21"/>
+          <w:szCs w:val="21"/>
+          <w:bdr w:val="none" w:sz="0" w:space="0" w:color="auto" w:frame="1"/>
+        </w:rPr>
+        <w:t>#TestSuite#PropertyName</w:t>
+      </w:r>
+      <w:r>
+        <w:rPr>
+          <w:rStyle w:val="yt-core-attributed-string--link-inherit-color"/>
+          <w:rFonts w:ascii="Roboto" w:hAnsi="Roboto"/>
+          <w:color w:val="131313"/>
+          <w:sz w:val="21"/>
+          <w:szCs w:val="21"/>
+          <w:bdr w:val="none" w:sz="0" w:space="0" w:color="auto" w:frame="1"/>
+        </w:rPr>
+        <w:t>}</w:t>
+      </w:r>
+      <w:r>
+        <w:rPr>
+          <w:rStyle w:val="yt-core-attributed-string--link-inherit-color"/>
+          <w:rFonts w:ascii="Roboto" w:hAnsi="Roboto"/>
+          <w:color w:val="131313"/>
+          <w:sz w:val="21"/>
+          <w:szCs w:val="21"/>
+          <w:bdr w:val="none" w:sz="0" w:space="0" w:color="auto" w:frame="1"/>
+        </w:rPr>
         <w:t xml:space="preserve"> </w:t>
       </w:r>
     </w:p>
@@ -3306,9 +3274,8 @@
           <w:bdr w:val="none" w:sz="0" w:space="0" w:color="auto" w:frame="1"/>
         </w:rPr>
       </w:pPr>
-    </w:p>
-    <w:p>
-      <w:pPr>
+      <w:proofErr w:type="spellStart"/>
+      <w:r>
         <w:rPr>
           <w:rStyle w:val="yt-core-attributed-string--link-inherit-color"/>
           <w:rFonts w:ascii="Roboto" w:hAnsi="Roboto"/>
@@ -3317,7 +3284,9 @@
           <w:szCs w:val="21"/>
           <w:bdr w:val="none" w:sz="0" w:space="0" w:color="auto" w:frame="1"/>
         </w:rPr>
-      </w:pPr>
+        <w:t>TestCase</w:t>
+      </w:r>
+      <w:proofErr w:type="spellEnd"/>
       <w:r>
         <w:rPr>
           <w:rStyle w:val="yt-core-attributed-string--link-inherit-color"/>
@@ -3327,11 +3296,9 @@
           <w:szCs w:val="21"/>
           <w:bdr w:val="none" w:sz="0" w:space="0" w:color="auto" w:frame="1"/>
         </w:rPr>
-        <w:t xml:space="preserve">Properties can be accessed at following levels: </w:t>
-      </w:r>
-    </w:p>
-    <w:p>
-      <w:pPr>
+        <w:t xml:space="preserve"> - </w:t>
+      </w:r>
+      <w:r>
         <w:rPr>
           <w:rStyle w:val="yt-core-attributed-string--link-inherit-color"/>
           <w:rFonts w:ascii="Roboto" w:hAnsi="Roboto"/>
@@ -3340,53 +3307,112 @@
           <w:szCs w:val="21"/>
           <w:bdr w:val="none" w:sz="0" w:space="0" w:color="auto" w:frame="1"/>
         </w:rPr>
-      </w:pPr>
+        <w:t>${</w:t>
+      </w:r>
       <w:r>
         <w:rPr>
           <w:rStyle w:val="yt-core-attributed-string--link-inherit-color"/>
           <w:rFonts w:ascii="Roboto" w:hAnsi="Roboto"/>
-          <w:color w:val="131313"/>
+          <w:color w:val="065FD4"/>
           <w:sz w:val="21"/>
           <w:szCs w:val="21"/>
           <w:bdr w:val="none" w:sz="0" w:space="0" w:color="auto" w:frame="1"/>
         </w:rPr>
-        <w:t>Project - ${</w:t>
+        <w:t>#TestCase#PropertyName</w:t>
       </w:r>
       <w:r>
         <w:rPr>
           <w:rStyle w:val="yt-core-attributed-string--link-inherit-color"/>
           <w:rFonts w:ascii="Roboto" w:hAnsi="Roboto"/>
+          <w:color w:val="131313"/>
+          <w:sz w:val="21"/>
+          <w:szCs w:val="21"/>
+          <w:bdr w:val="none" w:sz="0" w:space="0" w:color="auto" w:frame="1"/>
+        </w:rPr>
+        <w:t>}</w:t>
+      </w:r>
+    </w:p>
+    <w:p>
+      <w:pPr>
+        <w:rPr>
+          <w:rStyle w:val="yt-core-attributed-string--link-inherit-color"/>
+          <w:rFonts w:ascii="Roboto" w:hAnsi="Roboto"/>
+          <w:color w:val="131313"/>
+          <w:sz w:val="21"/>
+          <w:szCs w:val="21"/>
+          <w:bdr w:val="none" w:sz="0" w:space="0" w:color="auto" w:frame="1"/>
+        </w:rPr>
+      </w:pPr>
+      <w:proofErr w:type="spellStart"/>
+      <w:r>
+        <w:rPr>
+          <w:rStyle w:val="yt-core-attributed-string--link-inherit-color"/>
+          <w:rFonts w:ascii="Roboto" w:hAnsi="Roboto"/>
+          <w:color w:val="131313"/>
+          <w:sz w:val="21"/>
+          <w:szCs w:val="21"/>
+          <w:bdr w:val="none" w:sz="0" w:space="0" w:color="auto" w:frame="1"/>
+        </w:rPr>
+        <w:t>TestStep</w:t>
+      </w:r>
+      <w:proofErr w:type="spellEnd"/>
+      <w:r>
+        <w:rPr>
+          <w:rStyle w:val="yt-core-attributed-string--link-inherit-color"/>
+          <w:rFonts w:ascii="Roboto" w:hAnsi="Roboto"/>
+          <w:color w:val="131313"/>
+          <w:sz w:val="21"/>
+          <w:szCs w:val="21"/>
+          <w:bdr w:val="none" w:sz="0" w:space="0" w:color="auto" w:frame="1"/>
+        </w:rPr>
+        <w:t xml:space="preserve"> - </w:t>
+      </w:r>
+      <w:r>
+        <w:rPr>
+          <w:rStyle w:val="yt-core-attributed-string--link-inherit-color"/>
+          <w:rFonts w:ascii="Roboto" w:hAnsi="Roboto"/>
+          <w:color w:val="131313"/>
+          <w:sz w:val="21"/>
+          <w:szCs w:val="21"/>
+          <w:bdr w:val="none" w:sz="0" w:space="0" w:color="auto" w:frame="1"/>
+        </w:rPr>
+        <w:t>${</w:t>
+      </w:r>
+      <w:proofErr w:type="spellStart"/>
+      <w:r>
+        <w:rPr>
+          <w:rStyle w:val="yt-core-attributed-string--link-inherit-color"/>
+          <w:rFonts w:ascii="Roboto" w:hAnsi="Roboto"/>
           <w:color w:val="065FD4"/>
           <w:sz w:val="21"/>
           <w:szCs w:val="21"/>
           <w:bdr w:val="none" w:sz="0" w:space="0" w:color="auto" w:frame="1"/>
         </w:rPr>
-        <w:t>#Project#PropertyName</w:t>
+        <w:t>TestStep</w:t>
       </w:r>
       <w:r>
         <w:rPr>
           <w:rStyle w:val="yt-core-attributed-string--link-inherit-color"/>
           <w:rFonts w:ascii="Roboto" w:hAnsi="Roboto"/>
-          <w:color w:val="131313"/>
+          <w:color w:val="065FD4"/>
           <w:sz w:val="21"/>
           <w:szCs w:val="21"/>
           <w:bdr w:val="none" w:sz="0" w:space="0" w:color="auto" w:frame="1"/>
         </w:rPr>
-        <w:t xml:space="preserve">} </w:t>
-      </w:r>
-    </w:p>
-    <w:p>
-      <w:pPr>
+        <w:t>Name</w:t>
+      </w:r>
+      <w:r>
         <w:rPr>
           <w:rStyle w:val="yt-core-attributed-string--link-inherit-color"/>
           <w:rFonts w:ascii="Roboto" w:hAnsi="Roboto"/>
-          <w:color w:val="131313"/>
+          <w:color w:val="065FD4"/>
           <w:sz w:val="21"/>
           <w:szCs w:val="21"/>
           <w:bdr w:val="none" w:sz="0" w:space="0" w:color="auto" w:frame="1"/>
         </w:rPr>
-      </w:pPr>
-      <w:proofErr w:type="spellStart"/>
+        <w:t>#PropertyName</w:t>
+      </w:r>
+      <w:proofErr w:type="spellEnd"/>
       <w:r>
         <w:rPr>
           <w:rStyle w:val="yt-core-attributed-string--link-inherit-color"/>
@@ -3396,9 +3422,8 @@
           <w:szCs w:val="21"/>
           <w:bdr w:val="none" w:sz="0" w:space="0" w:color="auto" w:frame="1"/>
         </w:rPr>
-        <w:t>TestSuite</w:t>
-      </w:r>
-      <w:proofErr w:type="spellEnd"/>
+        <w:t>}</w:t>
+      </w:r>
       <w:r>
         <w:rPr>
           <w:rStyle w:val="yt-core-attributed-string--link-inherit-color"/>
@@ -3408,248 +3433,7 @@
           <w:szCs w:val="21"/>
           <w:bdr w:val="none" w:sz="0" w:space="0" w:color="auto" w:frame="1"/>
         </w:rPr>
-        <w:t xml:space="preserve"> - </w:t>
-      </w:r>
-      <w:r>
-        <w:rPr>
-          <w:rStyle w:val="yt-core-attributed-string--link-inherit-color"/>
-          <w:rFonts w:ascii="Roboto" w:hAnsi="Roboto"/>
-          <w:color w:val="131313"/>
-          <w:sz w:val="21"/>
-          <w:szCs w:val="21"/>
-          <w:bdr w:val="none" w:sz="0" w:space="0" w:color="auto" w:frame="1"/>
-        </w:rPr>
-        <w:t>${</w:t>
-      </w:r>
-      <w:r>
-        <w:rPr>
-          <w:rStyle w:val="yt-core-attributed-string--link-inherit-color"/>
-          <w:rFonts w:ascii="Roboto" w:hAnsi="Roboto"/>
-          <w:color w:val="065FD4"/>
-          <w:sz w:val="21"/>
-          <w:szCs w:val="21"/>
-          <w:bdr w:val="none" w:sz="0" w:space="0" w:color="auto" w:frame="1"/>
-        </w:rPr>
-        <w:t>#TestSuite#PropertyName</w:t>
-      </w:r>
-      <w:r>
-        <w:rPr>
-          <w:rStyle w:val="yt-core-attributed-string--link-inherit-color"/>
-          <w:rFonts w:ascii="Roboto" w:hAnsi="Roboto"/>
-          <w:color w:val="131313"/>
-          <w:sz w:val="21"/>
-          <w:szCs w:val="21"/>
-          <w:bdr w:val="none" w:sz="0" w:space="0" w:color="auto" w:frame="1"/>
-        </w:rPr>
-        <w:t>}</w:t>
-      </w:r>
-      <w:r>
-        <w:rPr>
-          <w:rStyle w:val="yt-core-attributed-string--link-inherit-color"/>
-          <w:rFonts w:ascii="Roboto" w:hAnsi="Roboto"/>
-          <w:color w:val="131313"/>
-          <w:sz w:val="21"/>
-          <w:szCs w:val="21"/>
-          <w:bdr w:val="none" w:sz="0" w:space="0" w:color="auto" w:frame="1"/>
-        </w:rPr>
-        <w:t xml:space="preserve"> </w:t>
-      </w:r>
-    </w:p>
-    <w:p>
-      <w:pPr>
-        <w:rPr>
-          <w:rStyle w:val="yt-core-attributed-string--link-inherit-color"/>
-          <w:rFonts w:ascii="Roboto" w:hAnsi="Roboto"/>
-          <w:color w:val="131313"/>
-          <w:sz w:val="21"/>
-          <w:szCs w:val="21"/>
-          <w:bdr w:val="none" w:sz="0" w:space="0" w:color="auto" w:frame="1"/>
-        </w:rPr>
-      </w:pPr>
-      <w:proofErr w:type="spellStart"/>
-      <w:r>
-        <w:rPr>
-          <w:rStyle w:val="yt-core-attributed-string--link-inherit-color"/>
-          <w:rFonts w:ascii="Roboto" w:hAnsi="Roboto"/>
-          <w:color w:val="131313"/>
-          <w:sz w:val="21"/>
-          <w:szCs w:val="21"/>
-          <w:bdr w:val="none" w:sz="0" w:space="0" w:color="auto" w:frame="1"/>
-        </w:rPr>
-        <w:t>TestCase</w:t>
-      </w:r>
-      <w:proofErr w:type="spellEnd"/>
-      <w:r>
-        <w:rPr>
-          <w:rStyle w:val="yt-core-attributed-string--link-inherit-color"/>
-          <w:rFonts w:ascii="Roboto" w:hAnsi="Roboto"/>
-          <w:color w:val="131313"/>
-          <w:sz w:val="21"/>
-          <w:szCs w:val="21"/>
-          <w:bdr w:val="none" w:sz="0" w:space="0" w:color="auto" w:frame="1"/>
-        </w:rPr>
-        <w:t xml:space="preserve"> - </w:t>
-      </w:r>
-      <w:r>
-        <w:rPr>
-          <w:rStyle w:val="yt-core-attributed-string--link-inherit-color"/>
-          <w:rFonts w:ascii="Roboto" w:hAnsi="Roboto"/>
-          <w:color w:val="131313"/>
-          <w:sz w:val="21"/>
-          <w:szCs w:val="21"/>
-          <w:bdr w:val="none" w:sz="0" w:space="0" w:color="auto" w:frame="1"/>
-        </w:rPr>
-        <w:t>${</w:t>
-      </w:r>
-      <w:r>
-        <w:rPr>
-          <w:rStyle w:val="yt-core-attributed-string--link-inherit-color"/>
-          <w:rFonts w:ascii="Roboto" w:hAnsi="Roboto"/>
-          <w:color w:val="065FD4"/>
-          <w:sz w:val="21"/>
-          <w:szCs w:val="21"/>
-          <w:bdr w:val="none" w:sz="0" w:space="0" w:color="auto" w:frame="1"/>
-        </w:rPr>
-        <w:t>#TestCase#PropertyName</w:t>
-      </w:r>
-      <w:r>
-        <w:rPr>
-          <w:rStyle w:val="yt-core-attributed-string--link-inherit-color"/>
-          <w:rFonts w:ascii="Roboto" w:hAnsi="Roboto"/>
-          <w:color w:val="131313"/>
-          <w:sz w:val="21"/>
-          <w:szCs w:val="21"/>
-          <w:bdr w:val="none" w:sz="0" w:space="0" w:color="auto" w:frame="1"/>
-        </w:rPr>
-        <w:t>}</w:t>
-      </w:r>
-    </w:p>
-    <w:p>
-      <w:pPr>
-        <w:rPr>
-          <w:rStyle w:val="yt-core-attributed-string--link-inherit-color"/>
-          <w:rFonts w:ascii="Roboto" w:hAnsi="Roboto"/>
-          <w:color w:val="131313"/>
-          <w:sz w:val="21"/>
-          <w:szCs w:val="21"/>
-          <w:bdr w:val="none" w:sz="0" w:space="0" w:color="auto" w:frame="1"/>
-        </w:rPr>
-      </w:pPr>
-      <w:proofErr w:type="spellStart"/>
-      <w:r>
-        <w:rPr>
-          <w:rStyle w:val="yt-core-attributed-string--link-inherit-color"/>
-          <w:rFonts w:ascii="Roboto" w:hAnsi="Roboto"/>
-          <w:color w:val="131313"/>
-          <w:sz w:val="21"/>
-          <w:szCs w:val="21"/>
-          <w:bdr w:val="none" w:sz="0" w:space="0" w:color="auto" w:frame="1"/>
-        </w:rPr>
-        <w:t>TestStep</w:t>
-      </w:r>
-      <w:proofErr w:type="spellEnd"/>
-      <w:r>
-        <w:rPr>
-          <w:rStyle w:val="yt-core-attributed-string--link-inherit-color"/>
-          <w:rFonts w:ascii="Roboto" w:hAnsi="Roboto"/>
-          <w:color w:val="131313"/>
-          <w:sz w:val="21"/>
-          <w:szCs w:val="21"/>
-          <w:bdr w:val="none" w:sz="0" w:space="0" w:color="auto" w:frame="1"/>
-        </w:rPr>
-        <w:t xml:space="preserve"> - </w:t>
-      </w:r>
-      <w:r>
-        <w:rPr>
-          <w:rStyle w:val="yt-core-attributed-string--link-inherit-color"/>
-          <w:rFonts w:ascii="Roboto" w:hAnsi="Roboto"/>
-          <w:color w:val="131313"/>
-          <w:sz w:val="21"/>
-          <w:szCs w:val="21"/>
-          <w:bdr w:val="none" w:sz="0" w:space="0" w:color="auto" w:frame="1"/>
-        </w:rPr>
-        <w:t>${</w:t>
-      </w:r>
-      <w:proofErr w:type="spellStart"/>
-      <w:r>
-        <w:rPr>
-          <w:rStyle w:val="yt-core-attributed-string--link-inherit-color"/>
-          <w:rFonts w:ascii="Roboto" w:hAnsi="Roboto"/>
-          <w:color w:val="065FD4"/>
-          <w:sz w:val="21"/>
-          <w:szCs w:val="21"/>
-          <w:bdr w:val="none" w:sz="0" w:space="0" w:color="auto" w:frame="1"/>
-        </w:rPr>
-        <w:t>TestStep</w:t>
-      </w:r>
-      <w:r>
-        <w:rPr>
-          <w:rStyle w:val="yt-core-attributed-string--link-inherit-color"/>
-          <w:rFonts w:ascii="Roboto" w:hAnsi="Roboto"/>
-          <w:color w:val="065FD4"/>
-          <w:sz w:val="21"/>
-          <w:szCs w:val="21"/>
-          <w:bdr w:val="none" w:sz="0" w:space="0" w:color="auto" w:frame="1"/>
-        </w:rPr>
-        <w:t>Name</w:t>
-      </w:r>
-      <w:r>
-        <w:rPr>
-          <w:rStyle w:val="yt-core-attributed-string--link-inherit-color"/>
-          <w:rFonts w:ascii="Roboto" w:hAnsi="Roboto"/>
-          <w:color w:val="065FD4"/>
-          <w:sz w:val="21"/>
-          <w:szCs w:val="21"/>
-          <w:bdr w:val="none" w:sz="0" w:space="0" w:color="auto" w:frame="1"/>
-        </w:rPr>
-        <w:t>#</w:t>
-      </w:r>
-      <w:proofErr w:type="gramStart"/>
-      <w:r>
-        <w:rPr>
-          <w:rStyle w:val="yt-core-attributed-string--link-inherit-color"/>
-          <w:rFonts w:ascii="Roboto" w:hAnsi="Roboto"/>
-          <w:color w:val="065FD4"/>
-          <w:sz w:val="21"/>
-          <w:szCs w:val="21"/>
-          <w:bdr w:val="none" w:sz="0" w:space="0" w:color="auto" w:frame="1"/>
-        </w:rPr>
-        <w:t>PropertyName</w:t>
-      </w:r>
-      <w:proofErr w:type="spellEnd"/>
-      <w:r>
-        <w:rPr>
-          <w:rStyle w:val="yt-core-attributed-string--link-inherit-color"/>
-          <w:rFonts w:ascii="Roboto" w:hAnsi="Roboto"/>
-          <w:color w:val="131313"/>
-          <w:sz w:val="21"/>
-          <w:szCs w:val="21"/>
-          <w:bdr w:val="none" w:sz="0" w:space="0" w:color="auto" w:frame="1"/>
-        </w:rPr>
-        <w:t>}</w:t>
-      </w:r>
-      <w:r>
-        <w:rPr>
-          <w:rStyle w:val="yt-core-attributed-string--link-inherit-color"/>
-          <w:rFonts w:ascii="Roboto" w:hAnsi="Roboto"/>
-          <w:color w:val="131313"/>
-          <w:sz w:val="21"/>
-          <w:szCs w:val="21"/>
-          <w:bdr w:val="none" w:sz="0" w:space="0" w:color="auto" w:frame="1"/>
-        </w:rPr>
-        <w:t xml:space="preserve">   </w:t>
-      </w:r>
-      <w:proofErr w:type="gramEnd"/>
-      <w:r>
-        <w:rPr>
-          <w:rStyle w:val="yt-core-attributed-string--link-inherit-color"/>
-          <w:rFonts w:ascii="Roboto" w:hAnsi="Roboto"/>
-          <w:color w:val="131313"/>
-          <w:sz w:val="21"/>
-          <w:szCs w:val="21"/>
-          <w:bdr w:val="none" w:sz="0" w:space="0" w:color="auto" w:frame="1"/>
-        </w:rPr>
-        <w:t xml:space="preserve">  -&gt; here we will not use first #</w:t>
+        <w:t xml:space="preserve">     -&gt; here we will not use first #</w:t>
       </w:r>
     </w:p>
     <w:p>
@@ -3930,21 +3714,7 @@
         <w:rPr>
           <w:lang w:val="en-US"/>
         </w:rPr>
-        <w:t xml:space="preserve">Click on properties </w:t>
-      </w:r>
-      <w:proofErr w:type="gramStart"/>
-      <w:r>
-        <w:rPr>
-          <w:lang w:val="en-US"/>
-        </w:rPr>
-        <w:t>tab</w:t>
-      </w:r>
-      <w:proofErr w:type="gramEnd"/>
-      <w:r>
-        <w:rPr>
-          <w:lang w:val="en-US"/>
-        </w:rPr>
-        <w:t xml:space="preserve"> </w:t>
+        <w:t xml:space="preserve">Click on properties tab </w:t>
       </w:r>
     </w:p>
     <w:p>
@@ -3962,21 +3732,7 @@
         <w:rPr>
           <w:lang w:val="en-US"/>
         </w:rPr>
-        <w:t xml:space="preserve">Click on “+” </w:t>
-      </w:r>
-      <w:proofErr w:type="gramStart"/>
-      <w:r>
-        <w:rPr>
-          <w:lang w:val="en-US"/>
-        </w:rPr>
-        <w:t>sign</w:t>
-      </w:r>
-      <w:proofErr w:type="gramEnd"/>
-      <w:r>
-        <w:rPr>
-          <w:lang w:val="en-US"/>
-        </w:rPr>
-        <w:t xml:space="preserve"> </w:t>
+        <w:t xml:space="preserve">Click on “+” sign </w:t>
       </w:r>
     </w:p>
     <w:p>
@@ -4283,21 +4039,7 @@
         <w:rPr>
           <w:lang w:val="en-US"/>
         </w:rPr>
-        <w:t xml:space="preserve">Click on properties </w:t>
-      </w:r>
-      <w:proofErr w:type="gramStart"/>
-      <w:r>
-        <w:rPr>
-          <w:lang w:val="en-US"/>
-        </w:rPr>
-        <w:t>tab</w:t>
-      </w:r>
-      <w:proofErr w:type="gramEnd"/>
-      <w:r>
-        <w:rPr>
-          <w:lang w:val="en-US"/>
-        </w:rPr>
-        <w:t xml:space="preserve"> </w:t>
+        <w:t xml:space="preserve">Click on properties tab </w:t>
       </w:r>
     </w:p>
     <w:p>
@@ -4315,21 +4057,7 @@
         <w:rPr>
           <w:lang w:val="en-US"/>
         </w:rPr>
-        <w:t xml:space="preserve">Click on “+” </w:t>
-      </w:r>
-      <w:proofErr w:type="gramStart"/>
-      <w:r>
-        <w:rPr>
-          <w:lang w:val="en-US"/>
-        </w:rPr>
-        <w:t>sign</w:t>
-      </w:r>
-      <w:proofErr w:type="gramEnd"/>
-      <w:r>
-        <w:rPr>
-          <w:lang w:val="en-US"/>
-        </w:rPr>
-        <w:t xml:space="preserve"> </w:t>
+        <w:t xml:space="preserve">Click on “+” sign </w:t>
       </w:r>
     </w:p>
     <w:p>
@@ -4546,22 +4274,13 @@
           <w:lang w:val="en-US"/>
         </w:rPr>
       </w:pPr>
-      <w:proofErr w:type="gramStart"/>
       <w:r>
         <w:rPr>
           <w:highlight w:val="yellow"/>
           <w:lang w:val="en-US"/>
         </w:rPr>
         <w:lastRenderedPageBreak/>
-        <w:t>Similarly</w:t>
-      </w:r>
-      <w:proofErr w:type="gramEnd"/>
-      <w:r>
-        <w:rPr>
-          <w:highlight w:val="yellow"/>
-          <w:lang w:val="en-US"/>
-        </w:rPr>
-        <w:t xml:space="preserve"> we can set properties for </w:t>
+        <w:t xml:space="preserve">Similarly we can set properties for </w:t>
       </w:r>
       <w:proofErr w:type="spellStart"/>
       <w:r>
@@ -4699,21 +4418,8 @@
           <w:szCs w:val="21"/>
           <w:bdr w:val="none" w:sz="0" w:space="0" w:color="auto" w:frame="1"/>
         </w:rPr>
-        <w:t xml:space="preserve"> and right </w:t>
-      </w:r>
-      <w:proofErr w:type="gramStart"/>
-      <w:r>
-        <w:rPr>
-          <w:rStyle w:val="yt-core-attributed-string--link-inherit-color"/>
-          <w:rFonts w:ascii="Roboto" w:hAnsi="Roboto"/>
-          <w:color w:val="131313"/>
-          <w:sz w:val="21"/>
-          <w:szCs w:val="21"/>
-          <w:bdr w:val="none" w:sz="0" w:space="0" w:color="auto" w:frame="1"/>
-        </w:rPr>
-        <w:t>click</w:t>
-      </w:r>
-      <w:proofErr w:type="gramEnd"/>
+        <w:t xml:space="preserve"> and right click</w:t>
+      </w:r>
     </w:p>
     <w:p>
       <w:pPr>
@@ -4742,21 +4448,8 @@
           <w:szCs w:val="21"/>
           <w:bdr w:val="none" w:sz="0" w:space="0" w:color="auto" w:frame="1"/>
         </w:rPr>
-        <w:t>Select menu “Add Step” -&gt; “</w:t>
-      </w:r>
-      <w:proofErr w:type="gramStart"/>
-      <w:r>
-        <w:rPr>
-          <w:rStyle w:val="yt-core-attributed-string--link-inherit-color"/>
-          <w:rFonts w:ascii="Roboto" w:hAnsi="Roboto"/>
-          <w:color w:val="131313"/>
-          <w:sz w:val="21"/>
-          <w:szCs w:val="21"/>
-          <w:bdr w:val="none" w:sz="0" w:space="0" w:color="auto" w:frame="1"/>
-        </w:rPr>
-        <w:t>Properties”</w:t>
-      </w:r>
-      <w:proofErr w:type="gramEnd"/>
+        <w:t>Select menu “Add Step” -&gt; “Properties”</w:t>
+      </w:r>
     </w:p>
     <w:p>
       <w:pPr>
@@ -4783,21 +4476,8 @@
           <w:szCs w:val="21"/>
           <w:bdr w:val="none" w:sz="0" w:space="0" w:color="auto" w:frame="1"/>
         </w:rPr>
-        <w:t xml:space="preserve">Give name to </w:t>
-      </w:r>
-      <w:proofErr w:type="gramStart"/>
-      <w:r>
-        <w:rPr>
-          <w:rStyle w:val="yt-core-attributed-string--link-inherit-color"/>
-          <w:rFonts w:ascii="Roboto" w:hAnsi="Roboto"/>
-          <w:color w:val="131313"/>
-          <w:sz w:val="21"/>
-          <w:szCs w:val="21"/>
-          <w:bdr w:val="none" w:sz="0" w:space="0" w:color="auto" w:frame="1"/>
-        </w:rPr>
-        <w:t>properties</w:t>
-      </w:r>
-      <w:proofErr w:type="gramEnd"/>
+        <w:t>Give name to properties</w:t>
+      </w:r>
     </w:p>
     <w:p>
       <w:pPr>
@@ -4824,31 +4504,7 @@
           <w:szCs w:val="21"/>
           <w:bdr w:val="none" w:sz="0" w:space="0" w:color="auto" w:frame="1"/>
         </w:rPr>
-        <w:t xml:space="preserve">Open added </w:t>
-      </w:r>
-      <w:proofErr w:type="gramStart"/>
-      <w:r>
-        <w:rPr>
-          <w:rStyle w:val="yt-core-attributed-string--link-inherit-color"/>
-          <w:rFonts w:ascii="Roboto" w:hAnsi="Roboto"/>
-          <w:color w:val="131313"/>
-          <w:sz w:val="21"/>
-          <w:szCs w:val="21"/>
-          <w:bdr w:val="none" w:sz="0" w:space="0" w:color="auto" w:frame="1"/>
-        </w:rPr>
-        <w:t>Property ,</w:t>
-      </w:r>
-      <w:proofErr w:type="gramEnd"/>
-      <w:r>
-        <w:rPr>
-          <w:rStyle w:val="yt-core-attributed-string--link-inherit-color"/>
-          <w:rFonts w:ascii="Roboto" w:hAnsi="Roboto"/>
-          <w:color w:val="131313"/>
-          <w:sz w:val="21"/>
-          <w:szCs w:val="21"/>
-          <w:bdr w:val="none" w:sz="0" w:space="0" w:color="auto" w:frame="1"/>
-        </w:rPr>
-        <w:t xml:space="preserve"> click on “+” icon and add property name and value</w:t>
+        <w:t>Open added Property , click on “+” icon and add property name and value</w:t>
       </w:r>
     </w:p>
     <w:p>
@@ -4900,31 +4556,7 @@
           <w:szCs w:val="21"/>
           <w:bdr w:val="none" w:sz="0" w:space="0" w:color="auto" w:frame="1"/>
         </w:rPr>
-        <w:t xml:space="preserve"> using </w:t>
-      </w:r>
-      <w:proofErr w:type="gramStart"/>
-      <w:r>
-        <w:rPr>
-          <w:rStyle w:val="yt-core-attributed-string--link-inherit-color"/>
-          <w:rFonts w:ascii="Roboto" w:hAnsi="Roboto"/>
-          <w:color w:val="131313"/>
-          <w:sz w:val="21"/>
-          <w:szCs w:val="21"/>
-          <w:bdr w:val="none" w:sz="0" w:space="0" w:color="auto" w:frame="1"/>
-        </w:rPr>
-        <w:t>string :</w:t>
-      </w:r>
-      <w:proofErr w:type="gramEnd"/>
-      <w:r>
-        <w:rPr>
-          <w:rStyle w:val="yt-core-attributed-string--link-inherit-color"/>
-          <w:rFonts w:ascii="Roboto" w:hAnsi="Roboto"/>
-          <w:color w:val="131313"/>
-          <w:sz w:val="21"/>
-          <w:szCs w:val="21"/>
-          <w:bdr w:val="none" w:sz="0" w:space="0" w:color="auto" w:frame="1"/>
-        </w:rPr>
-        <w:t xml:space="preserve"> </w:t>
+        <w:t xml:space="preserve"> using string : </w:t>
       </w:r>
       <w:r>
         <w:rPr>
@@ -5166,17 +4798,8 @@
           <w:b/>
           <w:bCs/>
         </w:rPr>
-        <w:t xml:space="preserve">“Groovy </w:t>
-      </w:r>
-      <w:proofErr w:type="gramStart"/>
-      <w:r>
-        <w:rPr>
-          <w:b/>
-          <w:bCs/>
-        </w:rPr>
-        <w:t>Script”</w:t>
-      </w:r>
-      <w:proofErr w:type="gramEnd"/>
+        <w:t>“Groovy Script”</w:t>
+      </w:r>
     </w:p>
     <w:p>
       <w:pPr>
@@ -5564,13 +5187,8 @@
         <w:t xml:space="preserve"> = </w:t>
       </w:r>
       <w:proofErr w:type="spellStart"/>
-      <w:proofErr w:type="gramStart"/>
-      <w:r>
-        <w:t>testRunner.testCase.testSuite.project</w:t>
-      </w:r>
-      <w:proofErr w:type="gramEnd"/>
-      <w:r>
-        <w:t>.getPropertyValue</w:t>
+      <w:r>
+        <w:t>testRunner.testCase.testSuite.project.getPropertyValue</w:t>
       </w:r>
       <w:proofErr w:type="spellEnd"/>
       <w:r>
@@ -5604,12 +5222,10 @@
         <w:t xml:space="preserve"> = </w:t>
       </w:r>
       <w:proofErr w:type="spellStart"/>
-      <w:proofErr w:type="gramStart"/>
       <w:r>
         <w:t>testRunner.testCase.testSuite.getPropertyValue</w:t>
       </w:r>
       <w:proofErr w:type="spellEnd"/>
-      <w:proofErr w:type="gramEnd"/>
       <w:r>
         <w:t>("Name")</w:t>
       </w:r>
@@ -5641,12 +5257,10 @@
         <w:t xml:space="preserve"> = </w:t>
       </w:r>
       <w:proofErr w:type="spellStart"/>
-      <w:proofErr w:type="gramStart"/>
       <w:r>
         <w:t>testRunner.testCase.getPropertyValue</w:t>
       </w:r>
       <w:proofErr w:type="spellEnd"/>
-      <w:proofErr w:type="gramEnd"/>
       <w:r>
         <w:t>("Name")</w:t>
       </w:r>
@@ -5675,15 +5289,7 @@
       </w:r>
       <w:proofErr w:type="spellEnd"/>
       <w:r>
-        <w:t xml:space="preserve"> = </w:t>
-      </w:r>
-      <w:proofErr w:type="gramStart"/>
-      <w:r>
-        <w:t>testRunner.testCase.getTestStepByName</w:t>
-      </w:r>
-      <w:proofErr w:type="gramEnd"/>
-      <w:r>
-        <w:t>("CapitalCityProperties").getPropertyValue("Name")</w:t>
+        <w:t xml:space="preserve"> = testRunner.testCase.getTestStepByName("CapitalCityProperties").getPropertyValue("Name")</w:t>
       </w:r>
     </w:p>
     <w:p/>
@@ -5709,13 +5315,8 @@
       </w:r>
     </w:p>
     <w:p>
-      <w:proofErr w:type="gramStart"/>
-      <w:r>
-        <w:t>testRunner.testCase.testSuite.project</w:t>
-      </w:r>
-      <w:proofErr w:type="gramEnd"/>
-      <w:r>
-        <w:t>.setPropertyValue("Name1","Test1")</w:t>
+      <w:r>
+        <w:t>testRunner.testCase.testSuite.project.setPropertyValue("Name1","Test1")</w:t>
       </w:r>
     </w:p>
     <w:p/>
@@ -5734,12 +5335,10 @@
     </w:p>
     <w:p>
       <w:proofErr w:type="spellStart"/>
-      <w:proofErr w:type="gramStart"/>
       <w:r>
         <w:t>testRunner.testCase.testSuite.setPropertyValue</w:t>
       </w:r>
       <w:proofErr w:type="spellEnd"/>
-      <w:proofErr w:type="gramEnd"/>
       <w:r>
         <w:t>("Name","Test2")</w:t>
       </w:r>
@@ -5760,12 +5359,10 @@
     </w:p>
     <w:p>
       <w:proofErr w:type="spellStart"/>
-      <w:proofErr w:type="gramStart"/>
       <w:r>
         <w:t>testRunner.testCase.setPropertyValue</w:t>
       </w:r>
       <w:proofErr w:type="spellEnd"/>
-      <w:proofErr w:type="gramEnd"/>
       <w:r>
         <w:t>("Name","Test3")</w:t>
       </w:r>
@@ -5785,13 +5382,8 @@
       </w:r>
     </w:p>
     <w:p>
-      <w:proofErr w:type="gramStart"/>
-      <w:r>
-        <w:t>testRunner.testCase.getTestStepByName</w:t>
-      </w:r>
-      <w:proofErr w:type="gramEnd"/>
-      <w:r>
-        <w:t>("CapitalCityProperties").setPropertyValue("Name","Test4")</w:t>
+      <w:r>
+        <w:t>testRunner.testCase.getTestStepByName("CapitalCityProperties").setPropertyValue("Name","Test4")</w:t>
       </w:r>
     </w:p>
     <w:p/>
@@ -5811,13 +5403,8 @@
     </w:p>
     <w:p>
       <w:proofErr w:type="spellStart"/>
-      <w:proofErr w:type="gramStart"/>
-      <w:r>
-        <w:t>testRunner.testCase.testSuite.project</w:t>
-      </w:r>
-      <w:proofErr w:type="gramEnd"/>
-      <w:r>
-        <w:t>.addProperty</w:t>
+      <w:r>
+        <w:t>testRunner.testCase.testSuite.project.addProperty</w:t>
       </w:r>
       <w:proofErr w:type="spellEnd"/>
       <w:r>
@@ -5840,13 +5427,8 @@
     </w:p>
     <w:p>
       <w:proofErr w:type="spellStart"/>
-      <w:proofErr w:type="gramStart"/>
-      <w:r>
-        <w:t>testRunner.testCase.testSuite.project</w:t>
-      </w:r>
-      <w:proofErr w:type="gramEnd"/>
-      <w:r>
-        <w:t>.removeProperty</w:t>
+      <w:r>
+        <w:t>testRunner.testCase.testSuite.project.removeProperty</w:t>
       </w:r>
       <w:proofErr w:type="spellEnd"/>
       <w:r>
@@ -5871,13 +5453,8 @@
     <w:p/>
     <w:p>
       <w:proofErr w:type="spellStart"/>
-      <w:proofErr w:type="gramStart"/>
-      <w:r>
-        <w:t>testRunner.testCase.testSuite.project</w:t>
-      </w:r>
-      <w:proofErr w:type="gramEnd"/>
-      <w:r>
-        <w:t>.properties.each</w:t>
+      <w:r>
+        <w:t>testRunner.testCase.testSuite.project.properties.each</w:t>
       </w:r>
       <w:proofErr w:type="spellEnd"/>
     </w:p>
@@ -5891,12 +5468,10 @@
         <w:tab/>
       </w:r>
       <w:proofErr w:type="spellStart"/>
-      <w:proofErr w:type="gramStart"/>
       <w:r>
         <w:t>key,value</w:t>
       </w:r>
       <w:proofErr w:type="spellEnd"/>
-      <w:proofErr w:type="gramEnd"/>
       <w:r>
         <w:t xml:space="preserve"> -&gt;</w:t>
       </w:r>
@@ -5904,14 +5479,7 @@
     <w:p>
       <w:r>
         <w:tab/>
-      </w:r>
-      <w:proofErr w:type="gramStart"/>
-      <w:r>
-        <w:t>log.info(</w:t>
-      </w:r>
-      <w:proofErr w:type="gramEnd"/>
-      <w:r>
-        <w:t>testRunner.testCase.testSuite.project.getPropertyValue(key))</w:t>
+        <w:t>log.info(testRunner.testCase.testSuite.project.getPropertyValue(key))</w:t>
       </w:r>
     </w:p>
     <w:p>
@@ -6035,12 +5603,10 @@
         <w:t xml:space="preserve">Create new </w:t>
       </w:r>
       <w:proofErr w:type="spellStart"/>
-      <w:proofErr w:type="gramStart"/>
       <w:r>
         <w:t>TestSuite</w:t>
       </w:r>
       <w:proofErr w:type="spellEnd"/>
-      <w:proofErr w:type="gramEnd"/>
     </w:p>
     <w:p>
       <w:pPr>
@@ -6169,7 +5735,6 @@
         </w:rPr>
         <w:t xml:space="preserve"> </w:t>
       </w:r>
-      <w:proofErr w:type="gramStart"/>
       <w:r>
         <w:t>and</w:t>
       </w:r>
@@ -6181,11 +5746,7 @@
         <w:t xml:space="preserve">  </w:t>
       </w:r>
       <w:r>
-        <w:t>Select</w:t>
-      </w:r>
-      <w:proofErr w:type="gramEnd"/>
-      <w:r>
-        <w:t xml:space="preserve"> </w:t>
+        <w:t xml:space="preserve">Select </w:t>
       </w:r>
       <w:r>
         <w:rPr>
@@ -6204,13 +5765,8 @@
         </w:numPr>
       </w:pPr>
       <w:r>
-        <w:t xml:space="preserve">Provide name to property </w:t>
-      </w:r>
-      <w:proofErr w:type="gramStart"/>
-      <w:r>
-        <w:t>transfer</w:t>
-      </w:r>
-      <w:proofErr w:type="gramEnd"/>
+        <w:t>Provide name to property transfer</w:t>
+      </w:r>
     </w:p>
     <w:p>
       <w:pPr>
@@ -6429,6 +5985,7 @@
     <w:p>
       <w:pPr>
         <w:rPr>
+          <w:rStyle w:val="Hyperlink"/>
           <w:b/>
           <w:bCs/>
           <w:color w:val="FF0000"/>
@@ -6471,41 +6028,53 @@
     <w:p>
       <w:pPr>
         <w:rPr>
-          <w:b/>
-          <w:bCs/>
-          <w:color w:val="FF0000"/>
-        </w:rPr>
-      </w:pPr>
-      <w:r>
-        <w:rPr>
+          <w:rStyle w:val="Hyperlink"/>
           <w:b/>
           <w:bCs/>
           <w:color w:val="FF0000"/>
           <w:highlight w:val="yellow"/>
         </w:rPr>
-        <w:t xml:space="preserve">log.info </w:t>
-      </w:r>
-      <w:proofErr w:type="spellStart"/>
-      <w:r>
-        <w:rPr>
+      </w:pPr>
+      <w:r>
+        <w:rPr>
+          <w:rStyle w:val="Hyperlink"/>
           <w:b/>
           <w:bCs/>
           <w:color w:val="FF0000"/>
           <w:highlight w:val="yellow"/>
         </w:rPr>
-        <w:t>testRunner.metaClass.methods</w:t>
-      </w:r>
-      <w:proofErr w:type="spellEnd"/>
-      <w:r>
+        <w:t xml:space="preserve">Context class:  </w:t>
+      </w:r>
+      <w:hyperlink r:id="rId31" w:history="1">
+        <w:r>
+          <w:rPr>
+            <w:rStyle w:val="Hyperlink"/>
+            <w:b/>
+            <w:bCs/>
+            <w:highlight w:val="yellow"/>
+          </w:rPr>
+          <w:t>https://www.soapui.org/apidocs/5.5.0/com/eviware/soapui/impl/wadl/inference/schema/Context.html</w:t>
+        </w:r>
+      </w:hyperlink>
+    </w:p>
+    <w:p>
+      <w:pPr>
         <w:rPr>
           <w:b/>
           <w:bCs/>
           <w:color w:val="FF0000"/>
           <w:highlight w:val="yellow"/>
         </w:rPr>
-        <w:t>*.</w:t>
-      </w:r>
-      <w:proofErr w:type="spellStart"/>
+      </w:pPr>
+    </w:p>
+    <w:p>
+      <w:pPr>
+        <w:rPr>
+          <w:b/>
+          <w:bCs/>
+          <w:color w:val="FF0000"/>
+        </w:rPr>
+      </w:pPr>
       <w:r>
         <w:rPr>
           <w:b/>
@@ -6513,9 +6082,9 @@
           <w:color w:val="FF0000"/>
           <w:highlight w:val="yellow"/>
         </w:rPr>
-        <w:t>name.unique</w:t>
-      </w:r>
-      <w:proofErr w:type="spellEnd"/>
+        <w:t xml:space="preserve">log.info </w:t>
+      </w:r>
+      <w:proofErr w:type="spellStart"/>
       <w:r>
         <w:rPr>
           <w:b/>
@@ -6523,9 +6092,9 @@
           <w:color w:val="FF0000"/>
           <w:highlight w:val="yellow"/>
         </w:rPr>
-        <w:t>(</w:t>
-      </w:r>
-      <w:proofErr w:type="gramStart"/>
+        <w:t>testRunner.metaClass.methods</w:t>
+      </w:r>
+      <w:proofErr w:type="spellEnd"/>
       <w:r>
         <w:rPr>
           <w:b/>
@@ -6533,9 +6102,9 @@
           <w:color w:val="FF0000"/>
           <w:highlight w:val="yellow"/>
         </w:rPr>
-        <w:t>).sort</w:t>
-      </w:r>
-      <w:proofErr w:type="gramEnd"/>
+        <w:t>*.</w:t>
+      </w:r>
+      <w:proofErr w:type="spellStart"/>
       <w:r>
         <w:rPr>
           <w:b/>
@@ -6543,7 +6112,17 @@
           <w:color w:val="FF0000"/>
           <w:highlight w:val="yellow"/>
         </w:rPr>
-        <w:t xml:space="preserve">()  </w:t>
+        <w:t>name.unique</w:t>
+      </w:r>
+      <w:proofErr w:type="spellEnd"/>
+      <w:r>
+        <w:rPr>
+          <w:b/>
+          <w:bCs/>
+          <w:color w:val="FF0000"/>
+          <w:highlight w:val="yellow"/>
+        </w:rPr>
+        <w:t xml:space="preserve">().sort()  </w:t>
       </w:r>
       <w:r>
         <w:rPr>
@@ -6894,18 +6473,13 @@
       </w:r>
       <w:proofErr w:type="spellEnd"/>
       <w:r>
-        <w:t>(</w:t>
-      </w:r>
-      <w:proofErr w:type="gramStart"/>
-      <w:r>
-        <w:t>).</w:t>
+        <w:t>().</w:t>
       </w:r>
       <w:proofErr w:type="spellStart"/>
       <w:r>
         <w:t>toString</w:t>
       </w:r>
       <w:proofErr w:type="spellEnd"/>
-      <w:proofErr w:type="gramEnd"/>
       <w:r>
         <w:t>()</w:t>
       </w:r>
@@ -6950,7 +6524,7 @@
                     <pic:cNvPicPr/>
                   </pic:nvPicPr>
                   <pic:blipFill>
-                    <a:blip r:embed="rId31"/>
+                    <a:blip r:embed="rId32"/>
                     <a:stretch>
                       <a:fillRect/>
                     </a:stretch>
@@ -7023,12 +6597,10 @@
         <w:t xml:space="preserve">def Project = </w:t>
       </w:r>
       <w:proofErr w:type="spellStart"/>
-      <w:proofErr w:type="gramStart"/>
       <w:r>
         <w:t>testRunner.testCase.testSuite.project</w:t>
       </w:r>
       <w:proofErr w:type="spellEnd"/>
-      <w:proofErr w:type="gramEnd"/>
     </w:p>
     <w:p>
       <w:pPr>
@@ -7060,18 +6632,13 @@
       </w:r>
       <w:proofErr w:type="spellEnd"/>
       <w:r>
-        <w:t>"</w:t>
-      </w:r>
-      <w:proofErr w:type="gramStart"/>
-      <w:r>
-        <w:t>].</w:t>
+        <w:t>"].</w:t>
       </w:r>
       <w:proofErr w:type="spellStart"/>
       <w:r>
         <w:t>testCases</w:t>
       </w:r>
       <w:proofErr w:type="spellEnd"/>
-      <w:proofErr w:type="gramEnd"/>
       <w:r>
         <w:t>["</w:t>
       </w:r>
@@ -7140,12 +6707,10 @@
         <w:t>(</w:t>
       </w:r>
       <w:proofErr w:type="spellStart"/>
-      <w:proofErr w:type="gramStart"/>
       <w:r>
         <w:t>testRunner,context</w:t>
       </w:r>
       <w:proofErr w:type="spellEnd"/>
-      <w:proofErr w:type="gramEnd"/>
       <w:r>
         <w:t>)</w:t>
       </w:r>
@@ -7164,18 +6729,13 @@
       </w:r>
       <w:proofErr w:type="spellEnd"/>
       <w:r>
-        <w:t>(</w:t>
-      </w:r>
-      <w:proofErr w:type="gramStart"/>
-      <w:r>
-        <w:t>).</w:t>
+        <w:t>().</w:t>
       </w:r>
       <w:proofErr w:type="spellStart"/>
       <w:r>
         <w:t>toString</w:t>
       </w:r>
       <w:proofErr w:type="spellEnd"/>
-      <w:proofErr w:type="gramEnd"/>
       <w:r>
         <w:t>()</w:t>
       </w:r>
@@ -7215,7 +6775,7 @@
                     <pic:cNvPicPr/>
                   </pic:nvPicPr>
                   <pic:blipFill>
-                    <a:blip r:embed="rId32"/>
+                    <a:blip r:embed="rId33"/>
                     <a:stretch>
                       <a:fillRect/>
                     </a:stretch>
@@ -7255,17 +6815,8 @@
           <w:b/>
           <w:bCs/>
         </w:rPr>
-        <w:t xml:space="preserve">We cannot run Request from command </w:t>
-      </w:r>
-      <w:proofErr w:type="gramStart"/>
-      <w:r>
-        <w:rPr>
-          <w:b/>
-          <w:bCs/>
-        </w:rPr>
-        <w:t>line</w:t>
-      </w:r>
-      <w:proofErr w:type="gramEnd"/>
+        <w:t>We cannot run Request from command line</w:t>
+      </w:r>
     </w:p>
     <w:p>
       <w:pPr>
@@ -7594,7 +7145,7 @@
                     <pic:cNvPicPr/>
                   </pic:nvPicPr>
                   <pic:blipFill>
-                    <a:blip r:embed="rId33"/>
+                    <a:blip r:embed="rId34"/>
                     <a:stretch>
                       <a:fillRect/>
                     </a:stretch>
@@ -7670,7 +7221,6 @@
         <w:t xml:space="preserve"> = </w:t>
       </w:r>
       <w:proofErr w:type="spellStart"/>
-      <w:proofErr w:type="gramStart"/>
       <w:r>
         <w:rPr>
           <w:rStyle w:val="IntenseEmphasis"/>
@@ -7678,7 +7228,6 @@
         <w:t>testRunner.testCase.testSuite.testCases</w:t>
       </w:r>
       <w:proofErr w:type="spellEnd"/>
-      <w:proofErr w:type="gramEnd"/>
       <w:r>
         <w:rPr>
           <w:rStyle w:val="IntenseEmphasis"/>
@@ -7699,7 +7248,6 @@
         <w:t xml:space="preserve">runner = </w:t>
       </w:r>
       <w:proofErr w:type="spellStart"/>
-      <w:proofErr w:type="gramStart"/>
       <w:r>
         <w:rPr>
           <w:rStyle w:val="IntenseEmphasis"/>
@@ -7711,14 +7259,7 @@
         <w:rPr>
           <w:rStyle w:val="IntenseEmphasis"/>
         </w:rPr>
-        <w:t>(</w:t>
-      </w:r>
-      <w:proofErr w:type="gramEnd"/>
-      <w:r>
-        <w:rPr>
-          <w:rStyle w:val="IntenseEmphasis"/>
-        </w:rPr>
-        <w:t xml:space="preserve">new </w:t>
+        <w:t xml:space="preserve">(new </w:t>
       </w:r>
       <w:proofErr w:type="spellStart"/>
       <w:r>
@@ -7748,7 +7289,6 @@
         <w:t>log.info(</w:t>
       </w:r>
       <w:proofErr w:type="spellStart"/>
-      <w:proofErr w:type="gramStart"/>
       <w:r>
         <w:rPr>
           <w:rStyle w:val="IntenseEmphasis"/>
@@ -7756,7 +7296,6 @@
         <w:t>runner.getStatus</w:t>
       </w:r>
       <w:proofErr w:type="spellEnd"/>
-      <w:proofErr w:type="gramEnd"/>
       <w:r>
         <w:rPr>
           <w:rStyle w:val="IntenseEmphasis"/>
@@ -7838,19 +7377,11 @@
         <w:t xml:space="preserve"> = </w:t>
       </w:r>
       <w:proofErr w:type="spellStart"/>
-      <w:proofErr w:type="gramStart"/>
-      <w:r>
-        <w:rPr>
-          <w:rStyle w:val="IntenseEmphasis"/>
-        </w:rPr>
-        <w:t>context.testCase.testSuite</w:t>
-      </w:r>
-      <w:proofErr w:type="gramEnd"/>
-      <w:r>
-        <w:rPr>
-          <w:rStyle w:val="IntenseEmphasis"/>
-        </w:rPr>
-        <w:t>.getTestCaseList</w:t>
+      <w:r>
+        <w:rPr>
+          <w:rStyle w:val="IntenseEmphasis"/>
+        </w:rPr>
+        <w:t>context.testCase.testSuite.getTestCaseList</w:t>
       </w:r>
       <w:proofErr w:type="spellEnd"/>
       <w:r>
@@ -8002,7 +7533,6 @@
         <w:t xml:space="preserve"> from </w:t>
       </w:r>
       <w:proofErr w:type="spellStart"/>
-      <w:proofErr w:type="gramStart"/>
       <w:r>
         <w:rPr>
           <w:rStyle w:val="IntenseEmphasis"/>
@@ -8018,7 +7548,6 @@
         <w:t>UI,Groovy</w:t>
       </w:r>
       <w:proofErr w:type="spellEnd"/>
-      <w:proofErr w:type="gramEnd"/>
       <w:r>
         <w:rPr>
           <w:rStyle w:val="IntenseEmphasis"/>
@@ -8100,7 +7629,7 @@
                     <pic:cNvPicPr/>
                   </pic:nvPicPr>
                   <pic:blipFill>
-                    <a:blip r:embed="rId34"/>
+                    <a:blip r:embed="rId35"/>
                     <a:stretch>
                       <a:fillRect/>
                     </a:stretch>
@@ -8175,21 +7704,7 @@
         <w:rPr>
           <w:rStyle w:val="IntenseEmphasis"/>
         </w:rPr>
-        <w:t>//</w:t>
-      </w:r>
-      <w:proofErr w:type="gramStart"/>
-      <w:r>
-        <w:rPr>
-          <w:rStyle w:val="IntenseEmphasis"/>
-        </w:rPr>
-        <w:t>so</w:t>
-      </w:r>
-      <w:proofErr w:type="gramEnd"/>
-      <w:r>
-        <w:rPr>
-          <w:rStyle w:val="IntenseEmphasis"/>
-        </w:rPr>
-        <w:t xml:space="preserve"> to avoid this we are giving name of another </w:t>
+        <w:t xml:space="preserve">//so to avoid this we are giving name of another </w:t>
       </w:r>
       <w:proofErr w:type="spellStart"/>
       <w:r>
@@ -8220,19 +7735,11 @@
         <w:t xml:space="preserve">def suite = </w:t>
       </w:r>
       <w:proofErr w:type="spellStart"/>
-      <w:proofErr w:type="gramStart"/>
-      <w:r>
-        <w:rPr>
-          <w:rStyle w:val="IntenseEmphasis"/>
-        </w:rPr>
-        <w:t>context.testCase.testSuite</w:t>
-      </w:r>
-      <w:proofErr w:type="gramEnd"/>
-      <w:r>
-        <w:rPr>
-          <w:rStyle w:val="IntenseEmphasis"/>
-        </w:rPr>
-        <w:t>.project.testSuites</w:t>
+      <w:r>
+        <w:rPr>
+          <w:rStyle w:val="IntenseEmphasis"/>
+        </w:rPr>
+        <w:t>context.testCase.testSuite.project.testSuites</w:t>
       </w:r>
       <w:proofErr w:type="spellEnd"/>
       <w:r>
@@ -8277,7 +7784,6 @@
         <w:t>(</w:t>
       </w:r>
       <w:proofErr w:type="spellStart"/>
-      <w:proofErr w:type="gramStart"/>
       <w:r>
         <w:rPr>
           <w:rStyle w:val="IntenseEmphasis"/>
@@ -8285,7 +7791,6 @@
         <w:t>null,false</w:t>
       </w:r>
       <w:proofErr w:type="spellEnd"/>
-      <w:proofErr w:type="gramEnd"/>
       <w:r>
         <w:rPr>
           <w:rStyle w:val="IntenseEmphasis"/>
@@ -8303,21 +7808,7 @@
         <w:rPr>
           <w:rStyle w:val="IntenseEmphasis"/>
         </w:rPr>
-        <w:t xml:space="preserve">// null can be replaced </w:t>
-      </w:r>
-      <w:proofErr w:type="gramStart"/>
-      <w:r>
-        <w:rPr>
-          <w:rStyle w:val="IntenseEmphasis"/>
-        </w:rPr>
-        <w:t>with :</w:t>
-      </w:r>
-      <w:proofErr w:type="gramEnd"/>
-      <w:r>
-        <w:rPr>
-          <w:rStyle w:val="IntenseEmphasis"/>
-        </w:rPr>
-        <w:t xml:space="preserve"> new </w:t>
+        <w:t xml:space="preserve">// null can be replaced with : new </w:t>
       </w:r>
       <w:proofErr w:type="spellStart"/>
       <w:r>
@@ -8355,7 +7846,6 @@
         <w:t>log.info ("   ===   "+</w:t>
       </w:r>
       <w:proofErr w:type="spellStart"/>
-      <w:proofErr w:type="gramStart"/>
       <w:r>
         <w:rPr>
           <w:rStyle w:val="IntenseEmphasis"/>
@@ -8363,7 +7853,6 @@
         <w:t>suite.getName</w:t>
       </w:r>
       <w:proofErr w:type="spellEnd"/>
-      <w:proofErr w:type="gramEnd"/>
       <w:r>
         <w:rPr>
           <w:rStyle w:val="IntenseEmphasis"/>
@@ -8434,8 +7923,9 @@
           <w:szCs w:val="32"/>
           <w:highlight w:val="yellow"/>
         </w:rPr>
-        <w:t xml:space="preserve">How To Run </w:t>
-      </w:r>
+        <w:t xml:space="preserve">How To Run Project from </w:t>
+      </w:r>
+      <w:proofErr w:type="spellStart"/>
       <w:r>
         <w:rPr>
           <w:rStyle w:val="IntenseEmphasis"/>
@@ -8448,40 +7938,9 @@
           <w:szCs w:val="32"/>
           <w:highlight w:val="yellow"/>
         </w:rPr>
-        <w:t>Project</w:t>
-      </w:r>
-      <w:r>
-        <w:rPr>
-          <w:rStyle w:val="IntenseEmphasis"/>
-          <w:b/>
-          <w:bCs/>
-          <w:i w:val="0"/>
-          <w:iCs w:val="0"/>
-          <w:color w:val="FF0000"/>
-          <w:sz w:val="32"/>
-          <w:szCs w:val="32"/>
-          <w:highlight w:val="yellow"/>
-        </w:rPr>
-        <w:t xml:space="preserve"> from </w:t>
-      </w:r>
-      <w:proofErr w:type="spellStart"/>
-      <w:proofErr w:type="gramStart"/>
-      <w:r>
-        <w:rPr>
-          <w:rStyle w:val="IntenseEmphasis"/>
-          <w:b/>
-          <w:bCs/>
-          <w:i w:val="0"/>
-          <w:iCs w:val="0"/>
-          <w:color w:val="FF0000"/>
-          <w:sz w:val="32"/>
-          <w:szCs w:val="32"/>
-          <w:highlight w:val="yellow"/>
-        </w:rPr>
         <w:t>UI,Groovy</w:t>
       </w:r>
       <w:proofErr w:type="spellEnd"/>
-      <w:proofErr w:type="gramEnd"/>
       <w:r>
         <w:rPr>
           <w:rStyle w:val="IntenseEmphasis"/>
@@ -8550,7 +8009,7 @@
                     <pic:cNvPicPr/>
                   </pic:nvPicPr>
                   <pic:blipFill>
-                    <a:blip r:embed="rId35"/>
+                    <a:blip r:embed="rId36"/>
                     <a:stretch>
                       <a:fillRect/>
                     </a:stretch>
@@ -8609,98 +8068,111 @@
         <w:rPr>
           <w:rStyle w:val="IntenseEmphasis"/>
         </w:rPr>
+        <w:t>//so to avoid this we are providing another project name i.e. "</w:t>
+      </w:r>
+      <w:proofErr w:type="spellStart"/>
+      <w:r>
+        <w:rPr>
+          <w:rStyle w:val="IntenseEmphasis"/>
+        </w:rPr>
+        <w:t>CountryInfoService</w:t>
+      </w:r>
+      <w:proofErr w:type="spellEnd"/>
+      <w:r>
+        <w:rPr>
+          <w:rStyle w:val="IntenseEmphasis"/>
+        </w:rPr>
+        <w:t>"</w:t>
+      </w:r>
+    </w:p>
+    <w:p>
+      <w:pPr>
+        <w:rPr>
+          <w:rStyle w:val="IntenseEmphasis"/>
+        </w:rPr>
+      </w:pPr>
+    </w:p>
+    <w:p>
+      <w:pPr>
+        <w:rPr>
+          <w:rStyle w:val="IntenseEmphasis"/>
+        </w:rPr>
+      </w:pPr>
+      <w:r>
+        <w:rPr>
+          <w:rStyle w:val="IntenseEmphasis"/>
+        </w:rPr>
+        <w:lastRenderedPageBreak/>
+        <w:t>def projectName=testRunner.getTestCase().getTestSuite().getProject().getWorkspace().getProjectByName("CountryInfoService")</w:t>
+      </w:r>
+    </w:p>
+    <w:p>
+      <w:pPr>
+        <w:rPr>
+          <w:rStyle w:val="IntenseEmphasis"/>
+        </w:rPr>
+      </w:pPr>
+      <w:r>
+        <w:rPr>
+          <w:rStyle w:val="IntenseEmphasis"/>
+        </w:rPr>
+        <w:t xml:space="preserve">def </w:t>
+      </w:r>
+      <w:proofErr w:type="spellStart"/>
+      <w:r>
+        <w:rPr>
+          <w:rStyle w:val="IntenseEmphasis"/>
+        </w:rPr>
+        <w:t>runStatus</w:t>
+      </w:r>
+      <w:proofErr w:type="spellEnd"/>
+      <w:r>
+        <w:rPr>
+          <w:rStyle w:val="IntenseEmphasis"/>
+        </w:rPr>
+        <w:t xml:space="preserve"> = </w:t>
+      </w:r>
+      <w:proofErr w:type="spellStart"/>
+      <w:r>
+        <w:rPr>
+          <w:rStyle w:val="IntenseEmphasis"/>
+        </w:rPr>
+        <w:t>projectName.run</w:t>
+      </w:r>
+      <w:proofErr w:type="spellEnd"/>
+      <w:r>
+        <w:rPr>
+          <w:rStyle w:val="IntenseEmphasis"/>
+        </w:rPr>
+        <w:t>(</w:t>
+      </w:r>
+      <w:proofErr w:type="spellStart"/>
+      <w:r>
+        <w:rPr>
+          <w:rStyle w:val="IntenseEmphasis"/>
+        </w:rPr>
+        <w:t>null,true</w:t>
+      </w:r>
+      <w:proofErr w:type="spellEnd"/>
+      <w:r>
+        <w:rPr>
+          <w:rStyle w:val="IntenseEmphasis"/>
+        </w:rPr>
+        <w:t>)</w:t>
+      </w:r>
+    </w:p>
+    <w:p>
+      <w:pPr>
+        <w:rPr>
+          <w:rStyle w:val="IntenseEmphasis"/>
+        </w:rPr>
+      </w:pPr>
+      <w:r>
+        <w:rPr>
+          <w:rStyle w:val="IntenseEmphasis"/>
+        </w:rPr>
         <w:t>//</w:t>
       </w:r>
-      <w:proofErr w:type="gramStart"/>
-      <w:r>
-        <w:rPr>
-          <w:rStyle w:val="IntenseEmphasis"/>
-        </w:rPr>
-        <w:t>so</w:t>
-      </w:r>
-      <w:proofErr w:type="gramEnd"/>
-      <w:r>
-        <w:rPr>
-          <w:rStyle w:val="IntenseEmphasis"/>
-        </w:rPr>
-        <w:t xml:space="preserve"> to avoid this we are providing another project name i.e. "</w:t>
-      </w:r>
-      <w:proofErr w:type="spellStart"/>
-      <w:r>
-        <w:rPr>
-          <w:rStyle w:val="IntenseEmphasis"/>
-        </w:rPr>
-        <w:t>CountryInfoService</w:t>
-      </w:r>
-      <w:proofErr w:type="spellEnd"/>
-      <w:r>
-        <w:rPr>
-          <w:rStyle w:val="IntenseEmphasis"/>
-        </w:rPr>
-        <w:t>"</w:t>
-      </w:r>
-    </w:p>
-    <w:p>
-      <w:pPr>
-        <w:rPr>
-          <w:rStyle w:val="IntenseEmphasis"/>
-        </w:rPr>
-      </w:pPr>
-    </w:p>
-    <w:p>
-      <w:pPr>
-        <w:rPr>
-          <w:rStyle w:val="IntenseEmphasis"/>
-        </w:rPr>
-      </w:pPr>
-      <w:r>
-        <w:rPr>
-          <w:rStyle w:val="IntenseEmphasis"/>
-        </w:rPr>
-        <w:lastRenderedPageBreak/>
-        <w:t>def projectName=testRunner.getTestCase(</w:t>
-      </w:r>
-      <w:proofErr w:type="gramStart"/>
-      <w:r>
-        <w:rPr>
-          <w:rStyle w:val="IntenseEmphasis"/>
-        </w:rPr>
-        <w:t>).getTestSuite</w:t>
-      </w:r>
-      <w:proofErr w:type="gramEnd"/>
-      <w:r>
-        <w:rPr>
-          <w:rStyle w:val="IntenseEmphasis"/>
-        </w:rPr>
-        <w:t>().getProject().getWorkspace().getProjectByName("CountryInfoService")</w:t>
-      </w:r>
-    </w:p>
-    <w:p>
-      <w:pPr>
-        <w:rPr>
-          <w:rStyle w:val="IntenseEmphasis"/>
-        </w:rPr>
-      </w:pPr>
-      <w:r>
-        <w:rPr>
-          <w:rStyle w:val="IntenseEmphasis"/>
-        </w:rPr>
-        <w:t xml:space="preserve">def </w:t>
-      </w:r>
-      <w:proofErr w:type="spellStart"/>
-      <w:r>
-        <w:rPr>
-          <w:rStyle w:val="IntenseEmphasis"/>
-        </w:rPr>
-        <w:t>runStatus</w:t>
-      </w:r>
-      <w:proofErr w:type="spellEnd"/>
-      <w:r>
-        <w:rPr>
-          <w:rStyle w:val="IntenseEmphasis"/>
-        </w:rPr>
-        <w:t xml:space="preserve"> = </w:t>
-      </w:r>
       <w:proofErr w:type="spellStart"/>
       <w:r>
         <w:rPr>
@@ -8713,58 +8185,7 @@
         <w:rPr>
           <w:rStyle w:val="IntenseEmphasis"/>
         </w:rPr>
-        <w:t>(</w:t>
-      </w:r>
-      <w:proofErr w:type="spellStart"/>
-      <w:proofErr w:type="gramStart"/>
-      <w:r>
-        <w:rPr>
-          <w:rStyle w:val="IntenseEmphasis"/>
-        </w:rPr>
-        <w:t>null,true</w:t>
-      </w:r>
-      <w:proofErr w:type="spellEnd"/>
-      <w:proofErr w:type="gramEnd"/>
-      <w:r>
-        <w:rPr>
-          <w:rStyle w:val="IntenseEmphasis"/>
-        </w:rPr>
-        <w:t>)</w:t>
-      </w:r>
-    </w:p>
-    <w:p>
-      <w:pPr>
-        <w:rPr>
-          <w:rStyle w:val="IntenseEmphasis"/>
-        </w:rPr>
-      </w:pPr>
-      <w:r>
-        <w:rPr>
-          <w:rStyle w:val="IntenseEmphasis"/>
-        </w:rPr>
-        <w:t>//</w:t>
-      </w:r>
-      <w:proofErr w:type="spellStart"/>
-      <w:proofErr w:type="gramStart"/>
-      <w:r>
-        <w:rPr>
-          <w:rStyle w:val="IntenseEmphasis"/>
-        </w:rPr>
-        <w:t>projectName.run</w:t>
-      </w:r>
-      <w:proofErr w:type="spellEnd"/>
-      <w:r>
-        <w:rPr>
-          <w:rStyle w:val="IntenseEmphasis"/>
-        </w:rPr>
-        <w:t>(</w:t>
-      </w:r>
-      <w:proofErr w:type="gramEnd"/>
-      <w:r>
-        <w:rPr>
-          <w:rStyle w:val="IntenseEmphasis"/>
-        </w:rPr>
-        <w:t xml:space="preserve">new </w:t>
+        <w:t xml:space="preserve">(new </w:t>
       </w:r>
       <w:proofErr w:type="spellStart"/>
       <w:r>
@@ -8808,7 +8229,6 @@
           <w:rStyle w:val="IntenseEmphasis"/>
         </w:rPr>
       </w:pPr>
-      <w:proofErr w:type="gramStart"/>
       <w:r>
         <w:rPr>
           <w:rStyle w:val="IntenseEmphasis"/>
@@ -8816,7 +8236,6 @@
         <w:t>log.info(</w:t>
       </w:r>
       <w:proofErr w:type="spellStart"/>
-      <w:proofErr w:type="gramEnd"/>
       <w:r>
         <w:rPr>
           <w:rStyle w:val="IntenseEmphasis"/>
@@ -8983,19 +8402,7 @@
           <w:sz w:val="21"/>
           <w:szCs w:val="21"/>
         </w:rPr>
-        <w:t xml:space="preserve">groovy code to set and get setup and teardown </w:t>
-      </w:r>
-      <w:proofErr w:type="gramStart"/>
-      <w:r>
-        <w:rPr>
-          <w:rFonts w:ascii="Roboto" w:hAnsi="Roboto"/>
-          <w:b/>
-          <w:bCs/>
-          <w:color w:val="131313"/>
-          <w:sz w:val="21"/>
-          <w:szCs w:val="21"/>
-        </w:rPr>
-        <w:t xml:space="preserve">scripts </w:t>
+        <w:t xml:space="preserve">groovy code to set and get setup and teardown scripts </w:t>
       </w:r>
       <w:r>
         <w:rPr>
@@ -9008,65 +8415,43 @@
         </w:rPr>
         <w:t>:</w:t>
       </w:r>
-      <w:proofErr w:type="gramEnd"/>
-    </w:p>
-    <w:p>
-      <w:pPr>
-        <w:rPr>
-          <w:rFonts w:ascii="Roboto" w:hAnsi="Roboto"/>
-          <w:color w:val="131313"/>
-          <w:sz w:val="21"/>
-          <w:szCs w:val="21"/>
-        </w:rPr>
-      </w:pPr>
-      <w:proofErr w:type="gramStart"/>
-      <w:r>
-        <w:rPr>
-          <w:rFonts w:ascii="Roboto" w:hAnsi="Roboto"/>
-          <w:color w:val="131313"/>
-          <w:sz w:val="21"/>
-          <w:szCs w:val="21"/>
-        </w:rPr>
-        <w:t>testRunner.testCase.testSuite.project</w:t>
-      </w:r>
-      <w:proofErr w:type="gramEnd"/>
-      <w:r>
-        <w:rPr>
-          <w:rFonts w:ascii="Roboto" w:hAnsi="Roboto"/>
-          <w:color w:val="131313"/>
-          <w:sz w:val="21"/>
-          <w:szCs w:val="21"/>
-        </w:rPr>
-        <w:t xml:space="preserve">.getTestSuiteByName('TestSuite1').getTestCaseByName('TestCase1').setSetupScript('log.info "setup"') testRunner.testCase.testSuite.project.getTestSuiteByName('TestSuite1').getTestCaseByName('TestCase1').setTearDownScript('log.info "teardown"') </w:t>
-      </w:r>
-    </w:p>
-    <w:p>
-      <w:pPr>
-        <w:rPr>
-          <w:rFonts w:ascii="Roboto" w:hAnsi="Roboto"/>
-          <w:color w:val="131313"/>
-          <w:sz w:val="21"/>
-          <w:szCs w:val="21"/>
-        </w:rPr>
-      </w:pPr>
-      <w:r>
-        <w:rPr>
-          <w:rFonts w:ascii="Roboto" w:hAnsi="Roboto"/>
-          <w:color w:val="131313"/>
-          <w:sz w:val="21"/>
-          <w:szCs w:val="21"/>
-        </w:rPr>
-        <w:t>log.info (" -- "</w:t>
-      </w:r>
-      <w:proofErr w:type="gramStart"/>
-      <w:r>
-        <w:rPr>
-          <w:rFonts w:ascii="Roboto" w:hAnsi="Roboto"/>
-          <w:color w:val="131313"/>
-          <w:sz w:val="21"/>
-          <w:szCs w:val="21"/>
-        </w:rPr>
-        <w:t>+</w:t>
+    </w:p>
+    <w:p>
+      <w:pPr>
+        <w:rPr>
+          <w:rFonts w:ascii="Roboto" w:hAnsi="Roboto"/>
+          <w:color w:val="131313"/>
+          <w:sz w:val="21"/>
+          <w:szCs w:val="21"/>
+        </w:rPr>
+      </w:pPr>
+      <w:r>
+        <w:rPr>
+          <w:rFonts w:ascii="Roboto" w:hAnsi="Roboto"/>
+          <w:color w:val="131313"/>
+          <w:sz w:val="21"/>
+          <w:szCs w:val="21"/>
+        </w:rPr>
+        <w:t xml:space="preserve">testRunner.testCase.testSuite.project.getTestSuiteByName('TestSuite1').getTestCaseByName('TestCase1').setSetupScript('log.info "setup"') testRunner.testCase.testSuite.project.getTestSuiteByName('TestSuite1').getTestCaseByName('TestCase1').setTearDownScript('log.info "teardown"') </w:t>
+      </w:r>
+    </w:p>
+    <w:p>
+      <w:pPr>
+        <w:rPr>
+          <w:rFonts w:ascii="Roboto" w:hAnsi="Roboto"/>
+          <w:color w:val="131313"/>
+          <w:sz w:val="21"/>
+          <w:szCs w:val="21"/>
+        </w:rPr>
+      </w:pPr>
+      <w:r>
+        <w:rPr>
+          <w:rFonts w:ascii="Roboto" w:hAnsi="Roboto"/>
+          <w:color w:val="131313"/>
+          <w:sz w:val="21"/>
+          <w:szCs w:val="21"/>
+        </w:rPr>
+        <w:t>log.info (" -- "+</w:t>
       </w:r>
       <w:proofErr w:type="spellStart"/>
       <w:r>
@@ -9079,7 +8464,6 @@
         <w:t>testRunner.testCase.getSetupScript</w:t>
       </w:r>
       <w:proofErr w:type="spellEnd"/>
-      <w:proofErr w:type="gramEnd"/>
       <w:r>
         <w:rPr>
           <w:rFonts w:ascii="Roboto" w:hAnsi="Roboto"/>
@@ -9106,17 +8490,7 @@
           <w:sz w:val="21"/>
           <w:szCs w:val="21"/>
         </w:rPr>
-        <w:t>log.info (" -- "</w:t>
-      </w:r>
-      <w:proofErr w:type="gramStart"/>
-      <w:r>
-        <w:rPr>
-          <w:rFonts w:ascii="Roboto" w:hAnsi="Roboto"/>
-          <w:color w:val="131313"/>
-          <w:sz w:val="21"/>
-          <w:szCs w:val="21"/>
-        </w:rPr>
-        <w:t>+</w:t>
+        <w:t>log.info (" -- "+</w:t>
       </w:r>
       <w:proofErr w:type="spellStart"/>
       <w:r>
@@ -9129,7 +8503,6 @@
         <w:t>testRunner.testCase.getTearDownScript</w:t>
       </w:r>
       <w:proofErr w:type="spellEnd"/>
-      <w:proofErr w:type="gramEnd"/>
       <w:r>
         <w:rPr>
           <w:rFonts w:ascii="Roboto" w:hAnsi="Roboto"/>
@@ -9297,7 +8670,6 @@
         </w:rPr>
       </w:pPr>
       <w:proofErr w:type="spellStart"/>
-      <w:proofErr w:type="gramStart"/>
       <w:r>
         <w:rPr>
           <w:rFonts w:ascii="Roboto" w:hAnsi="Roboto"/>
@@ -9308,7 +8680,6 @@
         <w:t>project.getTestSuiteList</w:t>
       </w:r>
       <w:proofErr w:type="spellEnd"/>
-      <w:proofErr w:type="gramEnd"/>
       <w:r>
         <w:rPr>
           <w:rFonts w:ascii="Roboto" w:hAnsi="Roboto"/>
@@ -9385,27 +8756,7 @@
           <w:sz w:val="21"/>
           <w:szCs w:val="21"/>
         </w:rPr>
-        <w:t>(</w:t>
-      </w:r>
-      <w:proofErr w:type="gramStart"/>
-      <w:r>
-        <w:rPr>
-          <w:rFonts w:ascii="Roboto" w:hAnsi="Roboto"/>
-          <w:color w:val="131313"/>
-          <w:sz w:val="21"/>
-          <w:szCs w:val="21"/>
-        </w:rPr>
-        <w:t>).each</w:t>
-      </w:r>
-      <w:proofErr w:type="gramEnd"/>
-      <w:r>
-        <w:rPr>
-          <w:rFonts w:ascii="Roboto" w:hAnsi="Roboto"/>
-          <w:color w:val="131313"/>
-          <w:sz w:val="21"/>
-          <w:szCs w:val="21"/>
-        </w:rPr>
-        <w:t xml:space="preserve"> { </w:t>
+        <w:t xml:space="preserve">().each { </w:t>
       </w:r>
       <w:proofErr w:type="spellStart"/>
       <w:r>
@@ -9620,13 +8971,8 @@
         <w:sym w:font="Wingdings" w:char="F0E0"/>
       </w:r>
       <w:r>
-        <w:t xml:space="preserve"> we can add maximum response </w:t>
-      </w:r>
-      <w:proofErr w:type="gramStart"/>
-      <w:r>
-        <w:t>time</w:t>
-      </w:r>
-      <w:proofErr w:type="gramEnd"/>
+        <w:t xml:space="preserve"> we can add maximum response time</w:t>
+      </w:r>
     </w:p>
     <w:p>
       <w:pPr>
@@ -9722,21 +9068,8 @@
           <w:sz w:val="21"/>
           <w:szCs w:val="21"/>
         </w:rPr>
-        <w:t xml:space="preserve">For </w:t>
-      </w:r>
-      <w:proofErr w:type="gramStart"/>
-      <w:r>
-        <w:rPr>
-          <w:rFonts w:ascii="Roboto" w:hAnsi="Roboto"/>
-          <w:b/>
-          <w:bCs/>
-          <w:color w:val="131313"/>
-          <w:sz w:val="21"/>
-          <w:szCs w:val="21"/>
-        </w:rPr>
-        <w:t>SOAP :</w:t>
-      </w:r>
-      <w:proofErr w:type="gramEnd"/>
+        <w:t>For SOAP :</w:t>
+      </w:r>
     </w:p>
     <w:p>
       <w:pPr>
@@ -9816,25 +9149,14 @@
         </w:rPr>
         <w:t xml:space="preserve">&lt; </w:t>
       </w:r>
-      <w:proofErr w:type="gramStart"/>
-      <w:r>
-        <w:rPr>
-          <w:rFonts w:ascii="Roboto" w:hAnsi="Roboto"/>
-          <w:color w:val="131313"/>
-          <w:sz w:val="21"/>
-          <w:szCs w:val="21"/>
-        </w:rPr>
-        <w:t>4000</w:t>
-      </w:r>
-      <w:proofErr w:type="gramEnd"/>
-      <w:r>
-        <w:rPr>
-          <w:rFonts w:ascii="Roboto" w:hAnsi="Roboto"/>
-          <w:color w:val="131313"/>
-          <w:sz w:val="21"/>
-          <w:szCs w:val="21"/>
-        </w:rPr>
-        <w:t xml:space="preserve"> </w:t>
+      <w:r>
+        <w:rPr>
+          <w:rFonts w:ascii="Roboto" w:hAnsi="Roboto"/>
+          <w:color w:val="131313"/>
+          <w:sz w:val="21"/>
+          <w:szCs w:val="21"/>
+        </w:rPr>
+        <w:t xml:space="preserve">4000 </w:t>
       </w:r>
     </w:p>
     <w:p>
@@ -10098,27 +9420,7 @@
           <w:sz w:val="21"/>
           <w:szCs w:val="21"/>
         </w:rPr>
-        <w:t>["Content-Length"</w:t>
-      </w:r>
-      <w:proofErr w:type="gramStart"/>
-      <w:r>
-        <w:rPr>
-          <w:rFonts w:ascii="Roboto" w:hAnsi="Roboto"/>
-          <w:color w:val="131313"/>
-          <w:sz w:val="21"/>
-          <w:szCs w:val="21"/>
-        </w:rPr>
-        <w:t>] !</w:t>
-      </w:r>
-      <w:proofErr w:type="gramEnd"/>
-      <w:r>
-        <w:rPr>
-          <w:rFonts w:ascii="Roboto" w:hAnsi="Roboto"/>
-          <w:color w:val="131313"/>
-          <w:sz w:val="21"/>
-          <w:szCs w:val="21"/>
-        </w:rPr>
-        <w:t xml:space="preserve">= null </w:t>
+        <w:t xml:space="preserve">["Content-Length"] != null </w:t>
       </w:r>
     </w:p>
     <w:p>
@@ -10169,7 +9471,6 @@
         <w:t xml:space="preserve">assert </w:t>
       </w:r>
       <w:proofErr w:type="spellStart"/>
-      <w:proofErr w:type="gramStart"/>
       <w:r>
         <w:rPr>
           <w:rFonts w:ascii="Roboto" w:hAnsi="Roboto"/>
@@ -10180,7 +9481,6 @@
         <w:t>messageExchange.responseAttachments.length</w:t>
       </w:r>
       <w:proofErr w:type="spellEnd"/>
-      <w:proofErr w:type="gramEnd"/>
       <w:r>
         <w:rPr>
           <w:rFonts w:ascii="Roboto" w:hAnsi="Roboto"/>
@@ -10210,7 +9510,6 @@
         <w:t>log.info (</w:t>
       </w:r>
       <w:proofErr w:type="spellStart"/>
-      <w:proofErr w:type="gramStart"/>
       <w:r>
         <w:rPr>
           <w:rFonts w:ascii="Roboto" w:hAnsi="Roboto"/>
@@ -10221,7 +9520,6 @@
         <w:t>messageExchange.responseAttachments.length</w:t>
       </w:r>
       <w:proofErr w:type="spellEnd"/>
-      <w:proofErr w:type="gramEnd"/>
       <w:r>
         <w:rPr>
           <w:rFonts w:ascii="Roboto" w:hAnsi="Roboto"/>
@@ -10300,25 +9598,14 @@
         <w:t xml:space="preserve"> = new </w:t>
       </w:r>
       <w:proofErr w:type="spellStart"/>
-      <w:proofErr w:type="gramStart"/>
-      <w:r>
-        <w:rPr>
-          <w:rFonts w:ascii="Roboto" w:hAnsi="Roboto"/>
-          <w:color w:val="131313"/>
-          <w:sz w:val="21"/>
-          <w:szCs w:val="21"/>
-        </w:rPr>
-        <w:t>com.eviware</w:t>
-      </w:r>
-      <w:proofErr w:type="gramEnd"/>
-      <w:r>
-        <w:rPr>
-          <w:rFonts w:ascii="Roboto" w:hAnsi="Roboto"/>
-          <w:color w:val="131313"/>
-          <w:sz w:val="21"/>
-          <w:szCs w:val="21"/>
-        </w:rPr>
-        <w:t>.soapui.support.GroovyUtils</w:t>
+      <w:r>
+        <w:rPr>
+          <w:rFonts w:ascii="Roboto" w:hAnsi="Roboto"/>
+          <w:color w:val="131313"/>
+          <w:sz w:val="21"/>
+          <w:szCs w:val="21"/>
+        </w:rPr>
+        <w:t>com.eviware.soapui.support.GroovyUtils</w:t>
       </w:r>
       <w:proofErr w:type="spellEnd"/>
       <w:r>
@@ -10380,7 +9667,6 @@
         <w:t>groovyUtils.getXmlHolder</w:t>
       </w:r>
       <w:proofErr w:type="spellEnd"/>
-      <w:proofErr w:type="gramStart"/>
       <w:r>
         <w:rPr>
           <w:rFonts w:ascii="Roboto" w:hAnsi="Roboto"/>
@@ -10401,7 +9687,6 @@
         <w:t>messageExchange.requestContent</w:t>
       </w:r>
       <w:proofErr w:type="spellEnd"/>
-      <w:proofErr w:type="gramEnd"/>
       <w:r>
         <w:rPr>
           <w:rFonts w:ascii="Roboto" w:hAnsi="Roboto"/>
@@ -10461,7 +9746,6 @@
         <w:t>groovyUtils.getXmlHolder</w:t>
       </w:r>
       <w:proofErr w:type="spellEnd"/>
-      <w:proofErr w:type="gramStart"/>
       <w:r>
         <w:rPr>
           <w:rFonts w:ascii="Roboto" w:hAnsi="Roboto"/>
@@ -10482,7 +9766,6 @@
         <w:t>messageExchange.responseContent</w:t>
       </w:r>
       <w:proofErr w:type="spellEnd"/>
-      <w:proofErr w:type="gramEnd"/>
       <w:r>
         <w:rPr>
           <w:rFonts w:ascii="Roboto" w:hAnsi="Roboto"/>
@@ -10552,7 +9835,6 @@
         <w:t>("//</w:t>
       </w:r>
       <w:proofErr w:type="spellStart"/>
-      <w:proofErr w:type="gramStart"/>
       <w:r>
         <w:rPr>
           <w:rFonts w:ascii="Roboto" w:hAnsi="Roboto"/>
@@ -10563,7 +9845,6 @@
         <w:t>m:CountryCurrencyResult</w:t>
       </w:r>
       <w:proofErr w:type="spellEnd"/>
-      <w:proofErr w:type="gramEnd"/>
       <w:r>
         <w:rPr>
           <w:rFonts w:ascii="Roboto" w:hAnsi="Roboto"/>
@@ -10633,7 +9914,6 @@
         <w:t>("//</w:t>
       </w:r>
       <w:proofErr w:type="spellStart"/>
-      <w:proofErr w:type="gramStart"/>
       <w:r>
         <w:rPr>
           <w:rFonts w:ascii="Roboto" w:hAnsi="Roboto"/>
@@ -10644,7 +9924,6 @@
         <w:t>m:CountryCurrencyResult</w:t>
       </w:r>
       <w:proofErr w:type="spellEnd"/>
-      <w:proofErr w:type="gramEnd"/>
       <w:r>
         <w:rPr>
           <w:rFonts w:ascii="Roboto" w:hAnsi="Roboto"/>
@@ -10743,7 +10022,6 @@
         <w:t xml:space="preserve"> = </w:t>
       </w:r>
       <w:proofErr w:type="spellStart"/>
-      <w:proofErr w:type="gramStart"/>
       <w:r>
         <w:rPr>
           <w:rFonts w:ascii="Roboto" w:hAnsi="Roboto"/>
@@ -10754,7 +10032,6 @@
         <w:t>messageExchange.responseContentAsXml.toString</w:t>
       </w:r>
       <w:proofErr w:type="spellEnd"/>
-      <w:proofErr w:type="gramEnd"/>
       <w:r>
         <w:rPr>
           <w:rFonts w:ascii="Roboto" w:hAnsi="Roboto"/>
@@ -10910,25 +10187,14 @@
         <w:t xml:space="preserve">import </w:t>
       </w:r>
       <w:proofErr w:type="spellStart"/>
-      <w:proofErr w:type="gramStart"/>
-      <w:r>
-        <w:rPr>
-          <w:rFonts w:ascii="Roboto" w:hAnsi="Roboto"/>
-          <w:color w:val="131313"/>
-          <w:sz w:val="21"/>
-          <w:szCs w:val="21"/>
-        </w:rPr>
-        <w:t>groovy.json</w:t>
-      </w:r>
-      <w:proofErr w:type="gramEnd"/>
-      <w:r>
-        <w:rPr>
-          <w:rFonts w:ascii="Roboto" w:hAnsi="Roboto"/>
-          <w:color w:val="131313"/>
-          <w:sz w:val="21"/>
-          <w:szCs w:val="21"/>
-        </w:rPr>
-        <w:t>.JsonSlurper</w:t>
+      <w:r>
+        <w:rPr>
+          <w:rFonts w:ascii="Roboto" w:hAnsi="Roboto"/>
+          <w:color w:val="131313"/>
+          <w:sz w:val="21"/>
+          <w:szCs w:val="21"/>
+        </w:rPr>
+        <w:t>groovy.json.JsonSlurper</w:t>
       </w:r>
       <w:proofErr w:type="spellEnd"/>
       <w:r>
@@ -10980,7 +10246,6 @@
         <w:t xml:space="preserve"> = </w:t>
       </w:r>
       <w:proofErr w:type="spellStart"/>
-      <w:proofErr w:type="gramStart"/>
       <w:r>
         <w:rPr>
           <w:rFonts w:ascii="Roboto" w:hAnsi="Roboto"/>
@@ -10991,7 +10256,6 @@
         <w:t>messageExchange.response.responseContent</w:t>
       </w:r>
       <w:proofErr w:type="spellEnd"/>
-      <w:proofErr w:type="gramEnd"/>
       <w:r>
         <w:rPr>
           <w:rFonts w:ascii="Roboto" w:hAnsi="Roboto"/>
@@ -11058,39 +10322,28 @@
           <w:sz w:val="21"/>
           <w:szCs w:val="21"/>
         </w:rPr>
+        <w:t>().</w:t>
+      </w:r>
+      <w:proofErr w:type="spellStart"/>
+      <w:r>
+        <w:rPr>
+          <w:rFonts w:ascii="Roboto" w:hAnsi="Roboto"/>
+          <w:color w:val="131313"/>
+          <w:sz w:val="21"/>
+          <w:szCs w:val="21"/>
+        </w:rPr>
+        <w:t>parseText</w:t>
+      </w:r>
+      <w:proofErr w:type="spellEnd"/>
+      <w:r>
+        <w:rPr>
+          <w:rFonts w:ascii="Roboto" w:hAnsi="Roboto"/>
+          <w:color w:val="131313"/>
+          <w:sz w:val="21"/>
+          <w:szCs w:val="21"/>
+        </w:rPr>
         <w:t>(</w:t>
       </w:r>
-      <w:proofErr w:type="gramStart"/>
-      <w:r>
-        <w:rPr>
-          <w:rFonts w:ascii="Roboto" w:hAnsi="Roboto"/>
-          <w:color w:val="131313"/>
-          <w:sz w:val="21"/>
-          <w:szCs w:val="21"/>
-        </w:rPr>
-        <w:t>).</w:t>
-      </w:r>
-      <w:proofErr w:type="spellStart"/>
-      <w:r>
-        <w:rPr>
-          <w:rFonts w:ascii="Roboto" w:hAnsi="Roboto"/>
-          <w:color w:val="131313"/>
-          <w:sz w:val="21"/>
-          <w:szCs w:val="21"/>
-        </w:rPr>
-        <w:t>parseText</w:t>
-      </w:r>
-      <w:proofErr w:type="spellEnd"/>
-      <w:proofErr w:type="gramEnd"/>
-      <w:r>
-        <w:rPr>
-          <w:rFonts w:ascii="Roboto" w:hAnsi="Roboto"/>
-          <w:color w:val="131313"/>
-          <w:sz w:val="21"/>
-          <w:szCs w:val="21"/>
-        </w:rPr>
-        <w:t>(</w:t>
-      </w:r>
       <w:proofErr w:type="spellStart"/>
       <w:r>
         <w:rPr>
@@ -11179,25 +10432,14 @@
         <w:t xml:space="preserve">assert </w:t>
       </w:r>
       <w:proofErr w:type="spellStart"/>
-      <w:proofErr w:type="gramStart"/>
-      <w:r>
-        <w:rPr>
-          <w:rFonts w:ascii="Roboto" w:hAnsi="Roboto"/>
-          <w:color w:val="131313"/>
-          <w:sz w:val="21"/>
-          <w:szCs w:val="21"/>
-        </w:rPr>
-        <w:t>json.capital</w:t>
-      </w:r>
-      <w:proofErr w:type="gramEnd"/>
-      <w:r>
-        <w:rPr>
-          <w:rFonts w:ascii="Roboto" w:hAnsi="Roboto"/>
-          <w:color w:val="131313"/>
-          <w:sz w:val="21"/>
-          <w:szCs w:val="21"/>
-        </w:rPr>
-        <w:t>.toString</w:t>
+      <w:r>
+        <w:rPr>
+          <w:rFonts w:ascii="Roboto" w:hAnsi="Roboto"/>
+          <w:color w:val="131313"/>
+          <w:sz w:val="21"/>
+          <w:szCs w:val="21"/>
+        </w:rPr>
+        <w:t>json.capital.toString</w:t>
       </w:r>
       <w:proofErr w:type="spellEnd"/>
       <w:r>
@@ -11229,7 +10471,6 @@
         <w:t xml:space="preserve">assert </w:t>
       </w:r>
       <w:proofErr w:type="spellStart"/>
-      <w:proofErr w:type="gramStart"/>
       <w:r>
         <w:rPr>
           <w:rFonts w:ascii="Roboto" w:hAnsi="Roboto"/>
@@ -11240,7 +10481,6 @@
         <w:t>json.name.toString</w:t>
       </w:r>
       <w:proofErr w:type="spellEnd"/>
-      <w:proofErr w:type="gramEnd"/>
       <w:r>
         <w:rPr>
           <w:rFonts w:ascii="Roboto" w:hAnsi="Roboto"/>
@@ -11380,7 +10620,6 @@
         <w:t xml:space="preserve"> = </w:t>
       </w:r>
       <w:proofErr w:type="spellStart"/>
-      <w:proofErr w:type="gramStart"/>
       <w:r>
         <w:rPr>
           <w:rFonts w:ascii="Roboto" w:hAnsi="Roboto"/>
@@ -11391,7 +10630,6 @@
         <w:t>messageExchange.responseContentAsXml.toString</w:t>
       </w:r>
       <w:proofErr w:type="spellEnd"/>
-      <w:proofErr w:type="gramEnd"/>
       <w:r>
         <w:rPr>
           <w:rFonts w:ascii="Roboto" w:hAnsi="Roboto"/>
@@ -11554,15 +10792,7 @@
           <w:b/>
           <w:bCs/>
         </w:rPr>
-        <w:t>C:\Program Files</w:t>
-      </w:r>
-      <w:proofErr w:type="gramStart"/>
-      <w:r>
-        <w:rPr>
-          <w:b/>
-          <w:bCs/>
-        </w:rPr>
-        <w:t>\</w:t>
+        <w:t>C:\Program Files\</w:t>
       </w:r>
       <w:proofErr w:type="spellStart"/>
       <w:r>
@@ -11580,7 +10810,6 @@
         </w:rPr>
         <w:t>\SoapUI-5.7.2\bin\</w:t>
       </w:r>
-      <w:proofErr w:type="gramEnd"/>
     </w:p>
     <w:p>
       <w:pPr>
@@ -11744,7 +10973,6 @@
           <w:lang w:val="de-DE"/>
         </w:rPr>
       </w:pPr>
-      <w:proofErr w:type="gramStart"/>
       <w:r>
         <w:rPr>
           <w:color w:val="FF0000"/>
@@ -11752,7 +10980,6 @@
         </w:rPr>
         <w:t>cd  “</w:t>
       </w:r>
-      <w:proofErr w:type="gramEnd"/>
       <w:r>
         <w:rPr>
           <w:b/>
@@ -11909,27 +11136,7 @@
           <w:sz w:val="21"/>
           <w:szCs w:val="21"/>
         </w:rPr>
-        <w:t xml:space="preserve">Step </w:t>
-      </w:r>
-      <w:proofErr w:type="gramStart"/>
-      <w:r>
-        <w:rPr>
-          <w:rFonts w:ascii="Roboto" w:hAnsi="Roboto"/>
-          <w:color w:val="131313"/>
-          <w:sz w:val="21"/>
-          <w:szCs w:val="21"/>
-        </w:rPr>
-        <w:t>1 :</w:t>
-      </w:r>
-      <w:proofErr w:type="gramEnd"/>
-      <w:r>
-        <w:rPr>
-          <w:rFonts w:ascii="Roboto" w:hAnsi="Roboto"/>
-          <w:color w:val="131313"/>
-          <w:sz w:val="21"/>
-          <w:szCs w:val="21"/>
-        </w:rPr>
-        <w:t xml:space="preserve"> Download and Install Git </w:t>
+        <w:t xml:space="preserve">Step 1 : Download and Install Git </w:t>
       </w:r>
     </w:p>
     <w:p>
@@ -11949,27 +11156,7 @@
           <w:sz w:val="21"/>
           <w:szCs w:val="21"/>
         </w:rPr>
-        <w:t xml:space="preserve">Step </w:t>
-      </w:r>
-      <w:proofErr w:type="gramStart"/>
-      <w:r>
-        <w:rPr>
-          <w:rFonts w:ascii="Roboto" w:hAnsi="Roboto"/>
-          <w:color w:val="131313"/>
-          <w:sz w:val="21"/>
-          <w:szCs w:val="21"/>
-        </w:rPr>
-        <w:t>2 :</w:t>
-      </w:r>
-      <w:proofErr w:type="gramEnd"/>
-      <w:r>
-        <w:rPr>
-          <w:rFonts w:ascii="Roboto" w:hAnsi="Roboto"/>
-          <w:color w:val="131313"/>
-          <w:sz w:val="21"/>
-          <w:szCs w:val="21"/>
-        </w:rPr>
-        <w:t xml:space="preserve"> Create GitHub account </w:t>
+        <w:t xml:space="preserve">Step 2 : Create GitHub account </w:t>
       </w:r>
     </w:p>
     <w:p>
@@ -11989,27 +11176,7 @@
           <w:sz w:val="21"/>
           <w:szCs w:val="21"/>
         </w:rPr>
-        <w:t xml:space="preserve">Step </w:t>
-      </w:r>
-      <w:proofErr w:type="gramStart"/>
-      <w:r>
-        <w:rPr>
-          <w:rFonts w:ascii="Roboto" w:hAnsi="Roboto"/>
-          <w:color w:val="131313"/>
-          <w:sz w:val="21"/>
-          <w:szCs w:val="21"/>
-        </w:rPr>
-        <w:t>3 :</w:t>
-      </w:r>
-      <w:proofErr w:type="gramEnd"/>
-      <w:r>
-        <w:rPr>
-          <w:rFonts w:ascii="Roboto" w:hAnsi="Roboto"/>
-          <w:color w:val="131313"/>
-          <w:sz w:val="21"/>
-          <w:szCs w:val="21"/>
-        </w:rPr>
-        <w:t xml:space="preserve"> Add SoapUI Project to Git </w:t>
+        <w:t xml:space="preserve">Step 3 : Add SoapUI Project to Git </w:t>
       </w:r>
     </w:p>
     <w:p>
@@ -12129,27 +11296,7 @@
           <w:sz w:val="21"/>
           <w:szCs w:val="21"/>
         </w:rPr>
-        <w:t xml:space="preserve">git </w:t>
-      </w:r>
-      <w:proofErr w:type="gramStart"/>
-      <w:r>
-        <w:rPr>
-          <w:rFonts w:ascii="Roboto" w:hAnsi="Roboto"/>
-          <w:color w:val="131313"/>
-          <w:sz w:val="21"/>
-          <w:szCs w:val="21"/>
-        </w:rPr>
-        <w:t>add</w:t>
-      </w:r>
-      <w:proofErr w:type="gramEnd"/>
-      <w:r>
-        <w:rPr>
-          <w:rFonts w:ascii="Roboto" w:hAnsi="Roboto"/>
-          <w:color w:val="131313"/>
-          <w:sz w:val="21"/>
-          <w:szCs w:val="21"/>
-        </w:rPr>
-        <w:t xml:space="preserve"> </w:t>
+        <w:t xml:space="preserve">git add </w:t>
       </w:r>
     </w:p>
     <w:p>
@@ -12169,27 +11316,7 @@
           <w:sz w:val="21"/>
           <w:szCs w:val="21"/>
         </w:rPr>
-        <w:t xml:space="preserve">git commit -m "commit </w:t>
-      </w:r>
-      <w:proofErr w:type="gramStart"/>
-      <w:r>
-        <w:rPr>
-          <w:rFonts w:ascii="Roboto" w:hAnsi="Roboto"/>
-          <w:color w:val="131313"/>
-          <w:sz w:val="21"/>
-          <w:szCs w:val="21"/>
-        </w:rPr>
-        <w:t>message"</w:t>
-      </w:r>
-      <w:proofErr w:type="gramEnd"/>
-      <w:r>
-        <w:rPr>
-          <w:rFonts w:ascii="Roboto" w:hAnsi="Roboto"/>
-          <w:color w:val="131313"/>
-          <w:sz w:val="21"/>
-          <w:szCs w:val="21"/>
-        </w:rPr>
-        <w:t xml:space="preserve"> </w:t>
+        <w:t xml:space="preserve">git commit -m "commit message" </w:t>
       </w:r>
     </w:p>
     <w:p>
@@ -12403,7 +11530,7 @@
           <w:bCs/>
         </w:rPr>
       </w:pPr>
-      <w:hyperlink r:id="rId36" w:history="1">
+      <w:hyperlink r:id="rId37" w:history="1">
         <w:r>
           <w:rPr>
             <w:rStyle w:val="Hyperlink"/>
@@ -12436,6 +11563,1692 @@
         </w:rPr>
         <w:t>we can customize scripts on this page as per our requirements.</w:t>
       </w:r>
+    </w:p>
+    <w:p>
+      <w:pPr>
+        <w:rPr>
+          <w:b/>
+          <w:bCs/>
+        </w:rPr>
+      </w:pPr>
+    </w:p>
+    <w:p>
+      <w:pPr>
+        <w:rPr>
+          <w:b/>
+          <w:bCs/>
+        </w:rPr>
+      </w:pPr>
+    </w:p>
+    <w:p>
+      <w:pPr>
+        <w:rPr>
+          <w:b/>
+          <w:bCs/>
+        </w:rPr>
+      </w:pPr>
+    </w:p>
+    <w:p>
+      <w:pPr>
+        <w:rPr>
+          <w:b/>
+          <w:bCs/>
+        </w:rPr>
+      </w:pPr>
+    </w:p>
+    <w:p>
+      <w:pPr>
+        <w:rPr>
+          <w:b/>
+          <w:bCs/>
+        </w:rPr>
+      </w:pPr>
+    </w:p>
+    <w:p>
+      <w:pPr>
+        <w:rPr>
+          <w:b/>
+          <w:bCs/>
+        </w:rPr>
+      </w:pPr>
+    </w:p>
+    <w:p>
+      <w:pPr>
+        <w:rPr>
+          <w:b/>
+          <w:bCs/>
+        </w:rPr>
+      </w:pPr>
+    </w:p>
+    <w:p>
+      <w:pPr>
+        <w:rPr>
+          <w:b/>
+          <w:bCs/>
+        </w:rPr>
+      </w:pPr>
+    </w:p>
+    <w:p>
+      <w:pPr>
+        <w:rPr>
+          <w:b/>
+          <w:bCs/>
+        </w:rPr>
+      </w:pPr>
+    </w:p>
+    <w:p>
+      <w:pPr>
+        <w:rPr>
+          <w:b/>
+          <w:bCs/>
+        </w:rPr>
+      </w:pPr>
+    </w:p>
+    <w:p>
+      <w:pPr>
+        <w:rPr>
+          <w:b/>
+          <w:bCs/>
+        </w:rPr>
+      </w:pPr>
+    </w:p>
+    <w:p>
+      <w:pPr>
+        <w:rPr>
+          <w:b/>
+          <w:bCs/>
+        </w:rPr>
+      </w:pPr>
+    </w:p>
+    <w:p>
+      <w:pPr>
+        <w:rPr>
+          <w:b/>
+          <w:bCs/>
+        </w:rPr>
+      </w:pPr>
+    </w:p>
+    <w:p>
+      <w:pPr>
+        <w:rPr>
+          <w:b/>
+          <w:bCs/>
+        </w:rPr>
+      </w:pPr>
+    </w:p>
+    <w:p>
+      <w:pPr>
+        <w:rPr>
+          <w:b/>
+          <w:bCs/>
+        </w:rPr>
+      </w:pPr>
+    </w:p>
+    <w:p>
+      <w:pPr>
+        <w:rPr>
+          <w:b/>
+          <w:bCs/>
+        </w:rPr>
+      </w:pPr>
+    </w:p>
+    <w:p>
+      <w:pPr>
+        <w:rPr>
+          <w:b/>
+          <w:bCs/>
+        </w:rPr>
+      </w:pPr>
+    </w:p>
+    <w:p>
+      <w:pPr>
+        <w:rPr>
+          <w:b/>
+          <w:bCs/>
+        </w:rPr>
+      </w:pPr>
+    </w:p>
+    <w:p>
+      <w:pPr>
+        <w:rPr>
+          <w:b/>
+          <w:bCs/>
+        </w:rPr>
+      </w:pPr>
+    </w:p>
+    <w:p>
+      <w:pPr>
+        <w:rPr>
+          <w:b/>
+          <w:bCs/>
+        </w:rPr>
+      </w:pPr>
+      <w:r>
+        <w:rPr>
+          <w:b/>
+          <w:bCs/>
+        </w:rPr>
+        <w:lastRenderedPageBreak/>
+        <w:t>Imp Links:</w:t>
+      </w:r>
+    </w:p>
+    <w:p>
+      <w:pPr>
+        <w:rPr>
+          <w:b/>
+          <w:bCs/>
+        </w:rPr>
+      </w:pPr>
+    </w:p>
+    <w:p>
+      <w:pPr>
+        <w:rPr>
+          <w:b/>
+          <w:bCs/>
+        </w:rPr>
+      </w:pPr>
+      <w:r>
+        <w:rPr>
+          <w:b/>
+          <w:bCs/>
+        </w:rPr>
+        <w:t xml:space="preserve">Create class , method in groovy: </w:t>
+      </w:r>
+      <w:hyperlink r:id="rId38" w:anchor=":~:text=To%20create%20a%20class%20in%20SoapUI%2C%20right%2Dclick%20on%20TestStep,following%20code%2C%20as%20shown%20below.&amp;text=Click%20on%20the%20run%20button%20to%20execute%20the%20groovy%20script." w:history="1">
+        <w:r>
+          <w:rPr>
+            <w:rStyle w:val="Hyperlink"/>
+            <w:b/>
+            <w:bCs/>
+          </w:rPr>
+          <w:t>click here</w:t>
+        </w:r>
+      </w:hyperlink>
+    </w:p>
+    <w:p>
+      <w:pPr>
+        <w:rPr>
+          <w:b/>
+          <w:bCs/>
+        </w:rPr>
+      </w:pPr>
+    </w:p>
+    <w:p>
+      <w:pPr>
+        <w:rPr>
+          <w:b/>
+          <w:bCs/>
+        </w:rPr>
+      </w:pPr>
+      <w:r>
+        <w:rPr>
+          <w:b/>
+          <w:bCs/>
+        </w:rPr>
+        <w:t xml:space="preserve">Generate HTML and CSV report: </w:t>
+      </w:r>
+      <w:hyperlink r:id="rId39" w:history="1">
+        <w:r>
+          <w:rPr>
+            <w:rStyle w:val="Hyperlink"/>
+            <w:b/>
+            <w:bCs/>
+          </w:rPr>
+          <w:t>https://www.coderscamp.tech/post/generate-reports-in-soap-ui-free-version</w:t>
+        </w:r>
+      </w:hyperlink>
+      <w:r>
+        <w:rPr>
+          <w:b/>
+          <w:bCs/>
+        </w:rPr>
+        <w:br/>
+      </w:r>
+      <w:r>
+        <w:rPr>
+          <w:b/>
+          <w:bCs/>
+        </w:rPr>
+        <w:t>https://softwaretestersforum.blogspot.com/2013/03/generate-junit-style-html-reports-in.html</w:t>
+      </w:r>
+    </w:p>
+    <w:p>
+      <w:pPr>
+        <w:rPr>
+          <w:b/>
+          <w:bCs/>
+        </w:rPr>
+      </w:pPr>
+      <w:r>
+        <w:rPr>
+          <w:b/>
+          <w:bCs/>
+        </w:rPr>
+        <w:t xml:space="preserve">DB Connection: </w:t>
+      </w:r>
+      <w:hyperlink r:id="rId40" w:history="1">
+        <w:r>
+          <w:rPr>
+            <w:rStyle w:val="Hyperlink"/>
+            <w:b/>
+            <w:bCs/>
+          </w:rPr>
+          <w:t>https://webautomationtestingblog.wordpress.com/2018/06/13/steps-to-connect-to-postgresql-database-from-soapui/</w:t>
+        </w:r>
+      </w:hyperlink>
+    </w:p>
+    <w:p>
+      <w:pPr>
+        <w:rPr>
+          <w:b/>
+          <w:bCs/>
+        </w:rPr>
+      </w:pPr>
+    </w:p>
+    <w:p>
+      <w:pPr>
+        <w:rPr>
+          <w:b/>
+          <w:bCs/>
+        </w:rPr>
+      </w:pPr>
+    </w:p>
+    <w:p>
+      <w:pPr>
+        <w:rPr>
+          <w:b/>
+          <w:bCs/>
+        </w:rPr>
+      </w:pPr>
+    </w:p>
+    <w:p>
+      <w:pPr>
+        <w:pStyle w:val="ListParagraph"/>
+        <w:numPr>
+          <w:ilvl w:val="0"/>
+          <w:numId w:val="29"/>
+        </w:numPr>
+        <w:rPr>
+          <w:b/>
+          <w:bCs/>
+        </w:rPr>
+      </w:pPr>
+      <w:r>
+        <w:rPr>
+          <w:b/>
+          <w:bCs/>
+        </w:rPr>
+        <w:t xml:space="preserve">Download </w:t>
+      </w:r>
+      <w:proofErr w:type="spellStart"/>
+      <w:r>
+        <w:rPr>
+          <w:b/>
+          <w:bCs/>
+        </w:rPr>
+        <w:t>postgres</w:t>
+      </w:r>
+      <w:proofErr w:type="spellEnd"/>
+      <w:r>
+        <w:rPr>
+          <w:b/>
+          <w:bCs/>
+        </w:rPr>
+        <w:t xml:space="preserve"> JDBC driver jar file 42.7.3 and put it under </w:t>
+      </w:r>
+      <w:r>
+        <w:rPr>
+          <w:b/>
+          <w:bCs/>
+        </w:rPr>
+        <w:t>C:\Program Files\</w:t>
+      </w:r>
+      <w:proofErr w:type="spellStart"/>
+      <w:r>
+        <w:rPr>
+          <w:b/>
+          <w:bCs/>
+        </w:rPr>
+        <w:t>SmartBear</w:t>
+      </w:r>
+      <w:proofErr w:type="spellEnd"/>
+      <w:r>
+        <w:rPr>
+          <w:b/>
+          <w:bCs/>
+        </w:rPr>
+        <w:t>\SoapUI-5.7.2\lib</w:t>
+      </w:r>
+      <w:r>
+        <w:rPr>
+          <w:b/>
+          <w:bCs/>
+        </w:rPr>
+        <w:br/>
+      </w:r>
+      <w:r>
+        <w:rPr>
+          <w:b/>
+          <w:bCs/>
+        </w:rPr>
+        <w:br/>
+      </w:r>
+      <w:hyperlink r:id="rId41" w:history="1">
+        <w:r>
+          <w:rPr>
+            <w:rStyle w:val="Hyperlink"/>
+            <w:b/>
+            <w:bCs/>
+          </w:rPr>
+          <w:t>https://jdbc.postgresql.org/download/</w:t>
+        </w:r>
+      </w:hyperlink>
+    </w:p>
+    <w:p>
+      <w:pPr>
+        <w:pStyle w:val="ListParagraph"/>
+        <w:numPr>
+          <w:ilvl w:val="0"/>
+          <w:numId w:val="29"/>
+        </w:numPr>
+        <w:rPr>
+          <w:b/>
+          <w:bCs/>
+        </w:rPr>
+      </w:pPr>
+      <w:r>
+        <w:rPr>
+          <w:b/>
+          <w:bCs/>
+        </w:rPr>
+        <w:t xml:space="preserve">Download JDK from here and set env variables:  </w:t>
+      </w:r>
+      <w:r>
+        <w:rPr>
+          <w:b/>
+          <w:bCs/>
+        </w:rPr>
+        <w:br/>
+      </w:r>
+      <w:hyperlink r:id="rId42" w:anchor="jdk22-windows" w:history="1">
+        <w:r>
+          <w:rPr>
+            <w:rStyle w:val="Hyperlink"/>
+            <w:b/>
+            <w:bCs/>
+          </w:rPr>
+          <w:t>https://www.oracle.com/in/java/technologies/downloads/#jdk22-windows</w:t>
+        </w:r>
+      </w:hyperlink>
+    </w:p>
+    <w:p>
+      <w:pPr>
+        <w:pStyle w:val="ListParagraph"/>
+        <w:numPr>
+          <w:ilvl w:val="0"/>
+          <w:numId w:val="29"/>
+        </w:numPr>
+        <w:rPr>
+          <w:b/>
+          <w:bCs/>
+        </w:rPr>
+      </w:pPr>
+      <w:r>
+        <w:rPr>
+          <w:b/>
+          <w:bCs/>
+        </w:rPr>
+        <w:t>Use below script to make connection:</w:t>
+      </w:r>
+    </w:p>
+    <w:p>
+      <w:pPr>
+        <w:ind w:left="360"/>
+        <w:rPr>
+          <w:b/>
+          <w:bCs/>
+        </w:rPr>
+      </w:pPr>
+    </w:p>
+    <w:p>
+      <w:pPr>
+        <w:ind w:left="360"/>
+        <w:rPr>
+          <w:rStyle w:val="IntenseEmphasis"/>
+        </w:rPr>
+      </w:pPr>
+      <w:r>
+        <w:rPr>
+          <w:rStyle w:val="IntenseEmphasis"/>
+        </w:rPr>
+        <w:t xml:space="preserve">import </w:t>
+      </w:r>
+      <w:proofErr w:type="spellStart"/>
+      <w:r>
+        <w:rPr>
+          <w:rStyle w:val="IntenseEmphasis"/>
+        </w:rPr>
+        <w:t>groovy.sql.Sql</w:t>
+      </w:r>
+      <w:proofErr w:type="spellEnd"/>
+    </w:p>
+    <w:p>
+      <w:pPr>
+        <w:ind w:left="360"/>
+        <w:rPr>
+          <w:rStyle w:val="IntenseEmphasis"/>
+        </w:rPr>
+      </w:pPr>
+    </w:p>
+    <w:p>
+      <w:pPr>
+        <w:ind w:left="360"/>
+        <w:rPr>
+          <w:rStyle w:val="IntenseEmphasis"/>
+        </w:rPr>
+      </w:pPr>
+      <w:r>
+        <w:rPr>
+          <w:rStyle w:val="IntenseEmphasis"/>
+        </w:rPr>
+        <w:t>// Database connection parameters</w:t>
+      </w:r>
+    </w:p>
+    <w:p>
+      <w:pPr>
+        <w:ind w:left="360"/>
+        <w:rPr>
+          <w:rStyle w:val="IntenseEmphasis"/>
+        </w:rPr>
+      </w:pPr>
+      <w:r>
+        <w:rPr>
+          <w:rStyle w:val="IntenseEmphasis"/>
+        </w:rPr>
+        <w:t xml:space="preserve">def </w:t>
+      </w:r>
+      <w:proofErr w:type="spellStart"/>
+      <w:r>
+        <w:rPr>
+          <w:rStyle w:val="IntenseEmphasis"/>
+        </w:rPr>
+        <w:t>dbUrl</w:t>
+      </w:r>
+      <w:proofErr w:type="spellEnd"/>
+      <w:r>
+        <w:rPr>
+          <w:rStyle w:val="IntenseEmphasis"/>
+        </w:rPr>
+        <w:t xml:space="preserve"> = '</w:t>
+      </w:r>
+      <w:proofErr w:type="spellStart"/>
+      <w:r>
+        <w:rPr>
+          <w:rStyle w:val="IntenseEmphasis"/>
+        </w:rPr>
+        <w:t>jdbc:postgresql</w:t>
+      </w:r>
+      <w:proofErr w:type="spellEnd"/>
+      <w:r>
+        <w:rPr>
+          <w:rStyle w:val="IntenseEmphasis"/>
+        </w:rPr>
+        <w:t>://localhost:5432/</w:t>
+      </w:r>
+      <w:proofErr w:type="spellStart"/>
+      <w:r>
+        <w:rPr>
+          <w:rStyle w:val="IntenseEmphasis"/>
+        </w:rPr>
+        <w:t>postgres</w:t>
+      </w:r>
+      <w:proofErr w:type="spellEnd"/>
+      <w:r>
+        <w:rPr>
+          <w:rStyle w:val="IntenseEmphasis"/>
+        </w:rPr>
+        <w:t>'</w:t>
+      </w:r>
+    </w:p>
+    <w:p>
+      <w:pPr>
+        <w:ind w:left="360"/>
+        <w:rPr>
+          <w:rStyle w:val="IntenseEmphasis"/>
+        </w:rPr>
+      </w:pPr>
+      <w:r>
+        <w:rPr>
+          <w:rStyle w:val="IntenseEmphasis"/>
+        </w:rPr>
+        <w:t xml:space="preserve">def </w:t>
+      </w:r>
+      <w:proofErr w:type="spellStart"/>
+      <w:r>
+        <w:rPr>
+          <w:rStyle w:val="IntenseEmphasis"/>
+        </w:rPr>
+        <w:t>dbUser</w:t>
+      </w:r>
+      <w:proofErr w:type="spellEnd"/>
+      <w:r>
+        <w:rPr>
+          <w:rStyle w:val="IntenseEmphasis"/>
+        </w:rPr>
+        <w:t xml:space="preserve"> = '</w:t>
+      </w:r>
+      <w:proofErr w:type="spellStart"/>
+      <w:r>
+        <w:rPr>
+          <w:rStyle w:val="IntenseEmphasis"/>
+        </w:rPr>
+        <w:t>postgres</w:t>
+      </w:r>
+      <w:proofErr w:type="spellEnd"/>
+      <w:r>
+        <w:rPr>
+          <w:rStyle w:val="IntenseEmphasis"/>
+        </w:rPr>
+        <w:t>'</w:t>
+      </w:r>
+    </w:p>
+    <w:p>
+      <w:pPr>
+        <w:ind w:left="360"/>
+        <w:rPr>
+          <w:rStyle w:val="IntenseEmphasis"/>
+        </w:rPr>
+      </w:pPr>
+      <w:r>
+        <w:rPr>
+          <w:rStyle w:val="IntenseEmphasis"/>
+        </w:rPr>
+        <w:t xml:space="preserve">def </w:t>
+      </w:r>
+      <w:proofErr w:type="spellStart"/>
+      <w:r>
+        <w:rPr>
+          <w:rStyle w:val="IntenseEmphasis"/>
+        </w:rPr>
+        <w:t>dbPassword</w:t>
+      </w:r>
+      <w:proofErr w:type="spellEnd"/>
+      <w:r>
+        <w:rPr>
+          <w:rStyle w:val="IntenseEmphasis"/>
+        </w:rPr>
+        <w:t xml:space="preserve"> = 'admin123'</w:t>
+      </w:r>
+    </w:p>
+    <w:p>
+      <w:pPr>
+        <w:ind w:left="360"/>
+        <w:rPr>
+          <w:rStyle w:val="IntenseEmphasis"/>
+        </w:rPr>
+      </w:pPr>
+      <w:r>
+        <w:rPr>
+          <w:rStyle w:val="IntenseEmphasis"/>
+        </w:rPr>
+        <w:t xml:space="preserve">def </w:t>
+      </w:r>
+      <w:proofErr w:type="spellStart"/>
+      <w:r>
+        <w:rPr>
+          <w:rStyle w:val="IntenseEmphasis"/>
+        </w:rPr>
+        <w:t>dbDriver</w:t>
+      </w:r>
+      <w:proofErr w:type="spellEnd"/>
+      <w:r>
+        <w:rPr>
+          <w:rStyle w:val="IntenseEmphasis"/>
+        </w:rPr>
+        <w:t xml:space="preserve"> = '</w:t>
+      </w:r>
+      <w:proofErr w:type="spellStart"/>
+      <w:r>
+        <w:rPr>
+          <w:rStyle w:val="IntenseEmphasis"/>
+        </w:rPr>
+        <w:t>org.postgresql.Driver</w:t>
+      </w:r>
+      <w:proofErr w:type="spellEnd"/>
+      <w:r>
+        <w:rPr>
+          <w:rStyle w:val="IntenseEmphasis"/>
+        </w:rPr>
+        <w:t>'</w:t>
+      </w:r>
+    </w:p>
+    <w:p>
+      <w:pPr>
+        <w:ind w:left="360"/>
+        <w:rPr>
+          <w:rStyle w:val="IntenseEmphasis"/>
+        </w:rPr>
+      </w:pPr>
+    </w:p>
+    <w:p>
+      <w:pPr>
+        <w:ind w:left="360"/>
+        <w:rPr>
+          <w:rStyle w:val="IntenseEmphasis"/>
+        </w:rPr>
+      </w:pPr>
+      <w:r>
+        <w:rPr>
+          <w:rStyle w:val="IntenseEmphasis"/>
+        </w:rPr>
+        <w:t xml:space="preserve">def </w:t>
+      </w:r>
+      <w:proofErr w:type="spellStart"/>
+      <w:r>
+        <w:rPr>
+          <w:rStyle w:val="IntenseEmphasis"/>
+        </w:rPr>
+        <w:t>sql</w:t>
+      </w:r>
+      <w:proofErr w:type="spellEnd"/>
+      <w:r>
+        <w:rPr>
+          <w:rStyle w:val="IntenseEmphasis"/>
+        </w:rPr>
+        <w:t xml:space="preserve"> = null</w:t>
+      </w:r>
+    </w:p>
+    <w:p>
+      <w:pPr>
+        <w:ind w:left="360"/>
+        <w:rPr>
+          <w:rStyle w:val="IntenseEmphasis"/>
+        </w:rPr>
+      </w:pPr>
+    </w:p>
+    <w:p>
+      <w:pPr>
+        <w:ind w:left="360"/>
+        <w:rPr>
+          <w:rStyle w:val="IntenseEmphasis"/>
+        </w:rPr>
+      </w:pPr>
+      <w:r>
+        <w:rPr>
+          <w:rStyle w:val="IntenseEmphasis"/>
+        </w:rPr>
+        <w:t>try {</w:t>
+      </w:r>
+    </w:p>
+    <w:p>
+      <w:pPr>
+        <w:ind w:left="360"/>
+        <w:rPr>
+          <w:rStyle w:val="IntenseEmphasis"/>
+        </w:rPr>
+      </w:pPr>
+      <w:r>
+        <w:rPr>
+          <w:rStyle w:val="IntenseEmphasis"/>
+        </w:rPr>
+        <w:t xml:space="preserve">    // Load the PostgreSQL JDBC driver</w:t>
+      </w:r>
+    </w:p>
+    <w:p>
+      <w:pPr>
+        <w:ind w:left="360"/>
+        <w:rPr>
+          <w:rStyle w:val="IntenseEmphasis"/>
+        </w:rPr>
+      </w:pPr>
+      <w:r>
+        <w:rPr>
+          <w:rStyle w:val="IntenseEmphasis"/>
+        </w:rPr>
+        <w:t xml:space="preserve">    </w:t>
+      </w:r>
+      <w:proofErr w:type="spellStart"/>
+      <w:r>
+        <w:rPr>
+          <w:rStyle w:val="IntenseEmphasis"/>
+        </w:rPr>
+        <w:t>Class.forName</w:t>
+      </w:r>
+      <w:proofErr w:type="spellEnd"/>
+      <w:r>
+        <w:rPr>
+          <w:rStyle w:val="IntenseEmphasis"/>
+        </w:rPr>
+        <w:t>(</w:t>
+      </w:r>
+      <w:proofErr w:type="spellStart"/>
+      <w:r>
+        <w:rPr>
+          <w:rStyle w:val="IntenseEmphasis"/>
+        </w:rPr>
+        <w:t>dbDriver</w:t>
+      </w:r>
+      <w:proofErr w:type="spellEnd"/>
+      <w:r>
+        <w:rPr>
+          <w:rStyle w:val="IntenseEmphasis"/>
+        </w:rPr>
+        <w:t>)</w:t>
+      </w:r>
+    </w:p>
+    <w:p>
+      <w:pPr>
+        <w:ind w:left="360"/>
+        <w:rPr>
+          <w:rStyle w:val="IntenseEmphasis"/>
+        </w:rPr>
+      </w:pPr>
+      <w:r>
+        <w:rPr>
+          <w:rStyle w:val="IntenseEmphasis"/>
+        </w:rPr>
+        <w:lastRenderedPageBreak/>
+        <w:t xml:space="preserve">    </w:t>
+      </w:r>
+    </w:p>
+    <w:p>
+      <w:pPr>
+        <w:ind w:left="360"/>
+        <w:rPr>
+          <w:rStyle w:val="IntenseEmphasis"/>
+        </w:rPr>
+      </w:pPr>
+      <w:r>
+        <w:rPr>
+          <w:rStyle w:val="IntenseEmphasis"/>
+        </w:rPr>
+        <w:t xml:space="preserve">    // Establish the database connection</w:t>
+      </w:r>
+    </w:p>
+    <w:p>
+      <w:pPr>
+        <w:ind w:left="360"/>
+        <w:rPr>
+          <w:rStyle w:val="IntenseEmphasis"/>
+        </w:rPr>
+      </w:pPr>
+      <w:r>
+        <w:rPr>
+          <w:rStyle w:val="IntenseEmphasis"/>
+        </w:rPr>
+        <w:t xml:space="preserve">    </w:t>
+      </w:r>
+      <w:proofErr w:type="spellStart"/>
+      <w:r>
+        <w:rPr>
+          <w:rStyle w:val="IntenseEmphasis"/>
+        </w:rPr>
+        <w:t>sql</w:t>
+      </w:r>
+      <w:proofErr w:type="spellEnd"/>
+      <w:r>
+        <w:rPr>
+          <w:rStyle w:val="IntenseEmphasis"/>
+        </w:rPr>
+        <w:t xml:space="preserve"> = </w:t>
+      </w:r>
+      <w:proofErr w:type="spellStart"/>
+      <w:r>
+        <w:rPr>
+          <w:rStyle w:val="IntenseEmphasis"/>
+        </w:rPr>
+        <w:t>Sql.newInstance</w:t>
+      </w:r>
+      <w:proofErr w:type="spellEnd"/>
+      <w:r>
+        <w:rPr>
+          <w:rStyle w:val="IntenseEmphasis"/>
+        </w:rPr>
+        <w:t>(</w:t>
+      </w:r>
+      <w:proofErr w:type="spellStart"/>
+      <w:r>
+        <w:rPr>
+          <w:rStyle w:val="IntenseEmphasis"/>
+        </w:rPr>
+        <w:t>dbUrl</w:t>
+      </w:r>
+      <w:proofErr w:type="spellEnd"/>
+      <w:r>
+        <w:rPr>
+          <w:rStyle w:val="IntenseEmphasis"/>
+        </w:rPr>
+        <w:t xml:space="preserve">, </w:t>
+      </w:r>
+      <w:proofErr w:type="spellStart"/>
+      <w:r>
+        <w:rPr>
+          <w:rStyle w:val="IntenseEmphasis"/>
+        </w:rPr>
+        <w:t>dbUser</w:t>
+      </w:r>
+      <w:proofErr w:type="spellEnd"/>
+      <w:r>
+        <w:rPr>
+          <w:rStyle w:val="IntenseEmphasis"/>
+        </w:rPr>
+        <w:t xml:space="preserve">, </w:t>
+      </w:r>
+      <w:proofErr w:type="spellStart"/>
+      <w:r>
+        <w:rPr>
+          <w:rStyle w:val="IntenseEmphasis"/>
+        </w:rPr>
+        <w:t>dbPassword</w:t>
+      </w:r>
+      <w:proofErr w:type="spellEnd"/>
+      <w:r>
+        <w:rPr>
+          <w:rStyle w:val="IntenseEmphasis"/>
+        </w:rPr>
+        <w:t xml:space="preserve">, </w:t>
+      </w:r>
+      <w:proofErr w:type="spellStart"/>
+      <w:r>
+        <w:rPr>
+          <w:rStyle w:val="IntenseEmphasis"/>
+        </w:rPr>
+        <w:t>dbDriver</w:t>
+      </w:r>
+      <w:proofErr w:type="spellEnd"/>
+      <w:r>
+        <w:rPr>
+          <w:rStyle w:val="IntenseEmphasis"/>
+        </w:rPr>
+        <w:t>)</w:t>
+      </w:r>
+    </w:p>
+    <w:p>
+      <w:pPr>
+        <w:ind w:left="360"/>
+        <w:rPr>
+          <w:rStyle w:val="IntenseEmphasis"/>
+        </w:rPr>
+      </w:pPr>
+      <w:r>
+        <w:rPr>
+          <w:rStyle w:val="IntenseEmphasis"/>
+        </w:rPr>
+        <w:t xml:space="preserve">    </w:t>
+      </w:r>
+    </w:p>
+    <w:p>
+      <w:pPr>
+        <w:ind w:left="360"/>
+        <w:rPr>
+          <w:rStyle w:val="IntenseEmphasis"/>
+        </w:rPr>
+      </w:pPr>
+      <w:r>
+        <w:rPr>
+          <w:rStyle w:val="IntenseEmphasis"/>
+        </w:rPr>
+        <w:t xml:space="preserve">    // Execute a query and process the results</w:t>
+      </w:r>
+    </w:p>
+    <w:p>
+      <w:pPr>
+        <w:ind w:left="360"/>
+        <w:rPr>
+          <w:rStyle w:val="IntenseEmphasis"/>
+        </w:rPr>
+      </w:pPr>
+      <w:r>
+        <w:rPr>
+          <w:rStyle w:val="IntenseEmphasis"/>
+        </w:rPr>
+        <w:t xml:space="preserve">    def query = 'SELECT * FROM </w:t>
+      </w:r>
+      <w:proofErr w:type="spellStart"/>
+      <w:r>
+        <w:rPr>
+          <w:rStyle w:val="IntenseEmphasis"/>
+        </w:rPr>
+        <w:t>bt_mytc_executionreporttable</w:t>
+      </w:r>
+      <w:proofErr w:type="spellEnd"/>
+      <w:r>
+        <w:rPr>
+          <w:rStyle w:val="IntenseEmphasis"/>
+        </w:rPr>
+        <w:t>'</w:t>
+      </w:r>
+    </w:p>
+    <w:p>
+      <w:pPr>
+        <w:ind w:left="360"/>
+        <w:rPr>
+          <w:rStyle w:val="IntenseEmphasis"/>
+        </w:rPr>
+      </w:pPr>
+      <w:r>
+        <w:rPr>
+          <w:rStyle w:val="IntenseEmphasis"/>
+        </w:rPr>
+        <w:t xml:space="preserve">    </w:t>
+      </w:r>
+      <w:proofErr w:type="spellStart"/>
+      <w:r>
+        <w:rPr>
+          <w:rStyle w:val="IntenseEmphasis"/>
+        </w:rPr>
+        <w:t>sql.eachRow</w:t>
+      </w:r>
+      <w:proofErr w:type="spellEnd"/>
+      <w:r>
+        <w:rPr>
+          <w:rStyle w:val="IntenseEmphasis"/>
+        </w:rPr>
+        <w:t>(query) { row -&gt;</w:t>
+      </w:r>
+    </w:p>
+    <w:p>
+      <w:pPr>
+        <w:ind w:left="360"/>
+        <w:rPr>
+          <w:rStyle w:val="IntenseEmphasis"/>
+        </w:rPr>
+      </w:pPr>
+      <w:r>
+        <w:rPr>
+          <w:rStyle w:val="IntenseEmphasis"/>
+        </w:rPr>
+        <w:t xml:space="preserve">        log.info "Row: ${row}"</w:t>
+      </w:r>
+    </w:p>
+    <w:p>
+      <w:pPr>
+        <w:ind w:left="360"/>
+        <w:rPr>
+          <w:rStyle w:val="IntenseEmphasis"/>
+        </w:rPr>
+      </w:pPr>
+      <w:r>
+        <w:rPr>
+          <w:rStyle w:val="IntenseEmphasis"/>
+        </w:rPr>
+        <w:t xml:space="preserve">        // Access specific columns</w:t>
+      </w:r>
+    </w:p>
+    <w:p>
+      <w:pPr>
+        <w:ind w:left="360"/>
+        <w:rPr>
+          <w:rStyle w:val="IntenseEmphasis"/>
+        </w:rPr>
+      </w:pPr>
+      <w:r>
+        <w:rPr>
+          <w:rStyle w:val="IntenseEmphasis"/>
+        </w:rPr>
+        <w:t xml:space="preserve">        // log.info "Column1: ${row.column1}, Column2: ${row.column2}"</w:t>
+      </w:r>
+    </w:p>
+    <w:p>
+      <w:pPr>
+        <w:ind w:left="360"/>
+        <w:rPr>
+          <w:rStyle w:val="IntenseEmphasis"/>
+        </w:rPr>
+      </w:pPr>
+      <w:r>
+        <w:rPr>
+          <w:rStyle w:val="IntenseEmphasis"/>
+        </w:rPr>
+        <w:t xml:space="preserve">    }</w:t>
+      </w:r>
+    </w:p>
+    <w:p>
+      <w:pPr>
+        <w:ind w:left="360"/>
+        <w:rPr>
+          <w:rStyle w:val="IntenseEmphasis"/>
+        </w:rPr>
+      </w:pPr>
+      <w:r>
+        <w:rPr>
+          <w:rStyle w:val="IntenseEmphasis"/>
+        </w:rPr>
+        <w:t>} catch (Exception e) {</w:t>
+      </w:r>
+    </w:p>
+    <w:p>
+      <w:pPr>
+        <w:ind w:left="360"/>
+        <w:rPr>
+          <w:rStyle w:val="IntenseEmphasis"/>
+          <w:lang w:val="es-ES"/>
+        </w:rPr>
+      </w:pPr>
+      <w:r>
+        <w:rPr>
+          <w:rStyle w:val="IntenseEmphasis"/>
+        </w:rPr>
+        <w:t xml:space="preserve">    </w:t>
+      </w:r>
+      <w:proofErr w:type="spellStart"/>
+      <w:r>
+        <w:rPr>
+          <w:rStyle w:val="IntenseEmphasis"/>
+          <w:lang w:val="es-ES"/>
+        </w:rPr>
+        <w:t>log.error</w:t>
+      </w:r>
+      <w:proofErr w:type="spellEnd"/>
+      <w:r>
+        <w:rPr>
+          <w:rStyle w:val="IntenseEmphasis"/>
+          <w:lang w:val="es-ES"/>
+        </w:rPr>
+        <w:t xml:space="preserve"> "Error: ${</w:t>
+      </w:r>
+      <w:proofErr w:type="spellStart"/>
+      <w:r>
+        <w:rPr>
+          <w:rStyle w:val="IntenseEmphasis"/>
+          <w:lang w:val="es-ES"/>
+        </w:rPr>
+        <w:t>e.message</w:t>
+      </w:r>
+      <w:proofErr w:type="spellEnd"/>
+      <w:r>
+        <w:rPr>
+          <w:rStyle w:val="IntenseEmphasis"/>
+          <w:lang w:val="es-ES"/>
+        </w:rPr>
+        <w:t>}"</w:t>
+      </w:r>
+    </w:p>
+    <w:p>
+      <w:pPr>
+        <w:ind w:left="360"/>
+        <w:rPr>
+          <w:rStyle w:val="IntenseEmphasis"/>
+        </w:rPr>
+      </w:pPr>
+      <w:r>
+        <w:rPr>
+          <w:rStyle w:val="IntenseEmphasis"/>
+        </w:rPr>
+        <w:t>} finally {</w:t>
+      </w:r>
+    </w:p>
+    <w:p>
+      <w:pPr>
+        <w:ind w:left="360"/>
+        <w:rPr>
+          <w:rStyle w:val="IntenseEmphasis"/>
+        </w:rPr>
+      </w:pPr>
+      <w:r>
+        <w:rPr>
+          <w:rStyle w:val="IntenseEmphasis"/>
+        </w:rPr>
+        <w:t xml:space="preserve">    // Close the database connection</w:t>
+      </w:r>
+    </w:p>
+    <w:p>
+      <w:pPr>
+        <w:ind w:left="360"/>
+        <w:rPr>
+          <w:rStyle w:val="IntenseEmphasis"/>
+        </w:rPr>
+      </w:pPr>
+      <w:r>
+        <w:rPr>
+          <w:rStyle w:val="IntenseEmphasis"/>
+        </w:rPr>
+        <w:t xml:space="preserve">    if (</w:t>
+      </w:r>
+      <w:proofErr w:type="spellStart"/>
+      <w:r>
+        <w:rPr>
+          <w:rStyle w:val="IntenseEmphasis"/>
+        </w:rPr>
+        <w:t>sql</w:t>
+      </w:r>
+      <w:proofErr w:type="spellEnd"/>
+      <w:r>
+        <w:rPr>
+          <w:rStyle w:val="IntenseEmphasis"/>
+        </w:rPr>
+        <w:t xml:space="preserve"> != null) {</w:t>
+      </w:r>
+    </w:p>
+    <w:p>
+      <w:pPr>
+        <w:ind w:left="360"/>
+        <w:rPr>
+          <w:rStyle w:val="IntenseEmphasis"/>
+        </w:rPr>
+      </w:pPr>
+      <w:r>
+        <w:rPr>
+          <w:rStyle w:val="IntenseEmphasis"/>
+        </w:rPr>
+        <w:t xml:space="preserve">    </w:t>
+      </w:r>
+      <w:r>
+        <w:rPr>
+          <w:rStyle w:val="IntenseEmphasis"/>
+        </w:rPr>
+        <w:tab/>
+      </w:r>
+    </w:p>
+    <w:p>
+      <w:pPr>
+        <w:ind w:left="360"/>
+        <w:rPr>
+          <w:rStyle w:val="IntenseEmphasis"/>
+        </w:rPr>
+      </w:pPr>
+      <w:r>
+        <w:rPr>
+          <w:rStyle w:val="IntenseEmphasis"/>
+        </w:rPr>
+        <w:t xml:space="preserve">        </w:t>
+      </w:r>
+      <w:proofErr w:type="spellStart"/>
+      <w:r>
+        <w:rPr>
+          <w:rStyle w:val="IntenseEmphasis"/>
+        </w:rPr>
+        <w:t>sql.close</w:t>
+      </w:r>
+      <w:proofErr w:type="spellEnd"/>
+      <w:r>
+        <w:rPr>
+          <w:rStyle w:val="IntenseEmphasis"/>
+        </w:rPr>
+        <w:t>()</w:t>
+      </w:r>
+    </w:p>
+    <w:p>
+      <w:pPr>
+        <w:ind w:left="360"/>
+        <w:rPr>
+          <w:rStyle w:val="IntenseEmphasis"/>
+        </w:rPr>
+      </w:pPr>
+      <w:r>
+        <w:rPr>
+          <w:rStyle w:val="IntenseEmphasis"/>
+        </w:rPr>
+        <w:t xml:space="preserve">    }</w:t>
+      </w:r>
+    </w:p>
+    <w:p>
+      <w:pPr>
+        <w:ind w:left="360"/>
+        <w:rPr>
+          <w:rStyle w:val="IntenseEmphasis"/>
+        </w:rPr>
+      </w:pPr>
+      <w:r>
+        <w:rPr>
+          <w:rStyle w:val="IntenseEmphasis"/>
+        </w:rPr>
+        <w:t>}</w:t>
+      </w:r>
+    </w:p>
+    <w:p>
+      <w:pPr>
+        <w:rPr>
+          <w:b/>
+          <w:bCs/>
+        </w:rPr>
+      </w:pPr>
+    </w:p>
+    <w:p>
+      <w:pPr>
+        <w:rPr>
+          <w:b/>
+          <w:bCs/>
+        </w:rPr>
+      </w:pPr>
+    </w:p>
+    <w:p>
+      <w:pPr>
+        <w:rPr>
+          <w:b/>
+          <w:bCs/>
+        </w:rPr>
+      </w:pPr>
+    </w:p>
+    <w:p>
+      <w:pPr>
+        <w:rPr>
+          <w:b/>
+          <w:bCs/>
+        </w:rPr>
+      </w:pPr>
+    </w:p>
+    <w:p>
+      <w:pPr>
+        <w:rPr>
+          <w:b/>
+          <w:bCs/>
+        </w:rPr>
+      </w:pPr>
+    </w:p>
+    <w:p>
+      <w:pPr>
+        <w:rPr>
+          <w:b/>
+          <w:bCs/>
+        </w:rPr>
+      </w:pPr>
+    </w:p>
+    <w:p>
+      <w:pPr>
+        <w:rPr>
+          <w:b/>
+          <w:bCs/>
+        </w:rPr>
+      </w:pPr>
+    </w:p>
+    <w:p>
+      <w:pPr>
+        <w:rPr>
+          <w:b/>
+          <w:bCs/>
+        </w:rPr>
+      </w:pPr>
+    </w:p>
+    <w:p>
+      <w:pPr>
+        <w:rPr>
+          <w:b/>
+          <w:bCs/>
+        </w:rPr>
+      </w:pPr>
+    </w:p>
+    <w:p>
+      <w:pPr>
+        <w:rPr>
+          <w:b/>
+          <w:bCs/>
+        </w:rPr>
+      </w:pPr>
+    </w:p>
+    <w:p>
+      <w:pPr>
+        <w:rPr>
+          <w:b/>
+          <w:bCs/>
+        </w:rPr>
+      </w:pPr>
+    </w:p>
+    <w:p>
+      <w:pPr>
+        <w:rPr>
+          <w:b/>
+          <w:bCs/>
+        </w:rPr>
+      </w:pPr>
+    </w:p>
+    <w:p>
+      <w:pPr>
+        <w:rPr>
+          <w:b/>
+          <w:bCs/>
+        </w:rPr>
+      </w:pPr>
+    </w:p>
+    <w:p>
+      <w:pPr>
+        <w:rPr>
+          <w:b/>
+          <w:bCs/>
+        </w:rPr>
+      </w:pPr>
+    </w:p>
+    <w:p>
+      <w:pPr>
+        <w:rPr>
+          <w:b/>
+          <w:bCs/>
+        </w:rPr>
+      </w:pPr>
+    </w:p>
+    <w:p>
+      <w:pPr>
+        <w:rPr>
+          <w:b/>
+          <w:bCs/>
+        </w:rPr>
+      </w:pPr>
+    </w:p>
+    <w:p>
+      <w:pPr>
+        <w:rPr>
+          <w:b/>
+          <w:bCs/>
+        </w:rPr>
+      </w:pPr>
+    </w:p>
+    <w:p>
+      <w:pPr>
+        <w:rPr>
+          <w:b/>
+          <w:bCs/>
+        </w:rPr>
+      </w:pPr>
+    </w:p>
+    <w:p>
+      <w:pPr>
+        <w:rPr>
+          <w:b/>
+          <w:bCs/>
+        </w:rPr>
+      </w:pPr>
+    </w:p>
+    <w:p>
+      <w:pPr>
+        <w:rPr>
+          <w:b/>
+          <w:bCs/>
+        </w:rPr>
+      </w:pPr>
+    </w:p>
+    <w:p>
+      <w:pPr>
+        <w:rPr>
+          <w:b/>
+          <w:bCs/>
+        </w:rPr>
+      </w:pPr>
+    </w:p>
+    <w:p>
+      <w:pPr>
+        <w:rPr>
+          <w:b/>
+          <w:bCs/>
+        </w:rPr>
+      </w:pPr>
+      <w:r>
+        <w:rPr>
+          <w:b/>
+          <w:bCs/>
+        </w:rPr>
+        <w:t>Our SOAP UI Project Overview:</w:t>
+      </w:r>
+    </w:p>
+    <w:p>
+      <w:pPr>
+        <w:rPr>
+          <w:b/>
+          <w:bCs/>
+        </w:rPr>
+      </w:pPr>
+    </w:p>
+    <w:p>
+      <w:pPr>
+        <w:rPr>
+          <w:b/>
+          <w:bCs/>
+        </w:rPr>
+      </w:pPr>
+      <w:proofErr w:type="spellStart"/>
+      <w:r>
+        <w:rPr>
+          <w:b/>
+          <w:bCs/>
+        </w:rPr>
+        <w:t>TC_Login</w:t>
+      </w:r>
+      <w:proofErr w:type="spellEnd"/>
+    </w:p>
+    <w:p>
+      <w:pPr>
+        <w:rPr>
+          <w:rFonts w:ascii="Arial" w:hAnsi="Arial" w:cs="Arial"/>
+          <w:b/>
+          <w:bCs/>
+        </w:rPr>
+      </w:pPr>
+      <w:r>
+        <w:rPr>
+          <w:rFonts w:ascii="Arial" w:hAnsi="Arial" w:cs="Arial"/>
+          <w:b/>
+          <w:bCs/>
+        </w:rPr>
+        <w:t>|  -- TestSuite1</w:t>
+      </w:r>
+    </w:p>
+    <w:p>
+      <w:pPr>
+        <w:rPr>
+          <w:rFonts w:ascii="Arial" w:hAnsi="Arial" w:cs="Arial"/>
+          <w:b/>
+          <w:bCs/>
+        </w:rPr>
+      </w:pPr>
+      <w:r>
+        <w:rPr>
+          <w:rFonts w:ascii="Arial" w:hAnsi="Arial" w:cs="Arial"/>
+          <w:b/>
+          <w:bCs/>
+        </w:rPr>
+        <w:tab/>
+        <w:t>|  -- Prerequisite</w:t>
+      </w:r>
+    </w:p>
+    <w:p>
+      <w:pPr>
+        <w:rPr>
+          <w:rFonts w:ascii="Arial" w:hAnsi="Arial" w:cs="Arial"/>
+          <w:b/>
+          <w:bCs/>
+        </w:rPr>
+      </w:pPr>
+      <w:r>
+        <w:rPr>
+          <w:rFonts w:ascii="Arial" w:hAnsi="Arial" w:cs="Arial"/>
+          <w:b/>
+          <w:bCs/>
+        </w:rPr>
+        <w:tab/>
+        <w:t xml:space="preserve">|  -- </w:t>
+      </w:r>
+      <w:proofErr w:type="spellStart"/>
+      <w:r>
+        <w:rPr>
+          <w:rFonts w:ascii="Arial" w:hAnsi="Arial" w:cs="Arial"/>
+          <w:b/>
+          <w:bCs/>
+        </w:rPr>
+        <w:t>TC_Login</w:t>
+      </w:r>
+      <w:proofErr w:type="spellEnd"/>
+    </w:p>
+    <w:p>
+      <w:pPr>
+        <w:rPr>
+          <w:rFonts w:ascii="Arial" w:hAnsi="Arial" w:cs="Arial"/>
+          <w:b/>
+          <w:bCs/>
+        </w:rPr>
+      </w:pPr>
+      <w:r>
+        <w:rPr>
+          <w:rFonts w:ascii="Arial" w:hAnsi="Arial" w:cs="Arial"/>
+          <w:b/>
+          <w:bCs/>
+        </w:rPr>
+        <w:tab/>
+        <w:t xml:space="preserve">|  -- </w:t>
+      </w:r>
+      <w:proofErr w:type="spellStart"/>
+      <w:r>
+        <w:rPr>
+          <w:rFonts w:ascii="Arial" w:hAnsi="Arial" w:cs="Arial"/>
+          <w:b/>
+          <w:bCs/>
+        </w:rPr>
+        <w:t>TC_Logout</w:t>
+      </w:r>
+      <w:proofErr w:type="spellEnd"/>
+    </w:p>
+    <w:p>
+      <w:pPr>
+        <w:rPr>
+          <w:rFonts w:ascii="Arial" w:hAnsi="Arial" w:cs="Arial"/>
+          <w:b/>
+          <w:bCs/>
+        </w:rPr>
+      </w:pPr>
+      <w:r>
+        <w:rPr>
+          <w:rFonts w:ascii="Arial" w:hAnsi="Arial" w:cs="Arial"/>
+          <w:b/>
+          <w:bCs/>
+        </w:rPr>
+        <w:t>|  -- Libraries</w:t>
+      </w:r>
+    </w:p>
+    <w:p>
+      <w:pPr>
+        <w:rPr>
+          <w:rFonts w:ascii="Arial" w:hAnsi="Arial" w:cs="Arial"/>
+          <w:b/>
+          <w:bCs/>
+        </w:rPr>
+      </w:pPr>
+      <w:r>
+        <w:rPr>
+          <w:rFonts w:ascii="Arial" w:hAnsi="Arial" w:cs="Arial"/>
+          <w:b/>
+          <w:bCs/>
+        </w:rPr>
+        <w:tab/>
+        <w:t xml:space="preserve">|  -- </w:t>
+      </w:r>
+      <w:proofErr w:type="spellStart"/>
+      <w:r>
+        <w:rPr>
+          <w:rFonts w:ascii="Arial" w:hAnsi="Arial" w:cs="Arial"/>
+          <w:b/>
+          <w:bCs/>
+        </w:rPr>
+        <w:t>commonMethods</w:t>
+      </w:r>
+      <w:proofErr w:type="spellEnd"/>
+    </w:p>
+    <w:p>
+      <w:pPr>
+        <w:rPr>
+          <w:rFonts w:ascii="Arial" w:hAnsi="Arial" w:cs="Arial"/>
+          <w:b/>
+          <w:bCs/>
+        </w:rPr>
+      </w:pPr>
+      <w:r>
+        <w:rPr>
+          <w:rFonts w:ascii="Arial" w:hAnsi="Arial" w:cs="Arial"/>
+          <w:b/>
+          <w:bCs/>
+        </w:rPr>
+        <w:tab/>
+        <w:t xml:space="preserve">|  -- </w:t>
+      </w:r>
+      <w:proofErr w:type="spellStart"/>
+      <w:r>
+        <w:rPr>
+          <w:rFonts w:ascii="Arial" w:hAnsi="Arial" w:cs="Arial"/>
+          <w:b/>
+          <w:bCs/>
+        </w:rPr>
+        <w:t>Reporting_Utility</w:t>
+      </w:r>
+      <w:proofErr w:type="spellEnd"/>
+    </w:p>
+    <w:p>
+      <w:pPr>
+        <w:rPr>
+          <w:rFonts w:ascii="Arial" w:hAnsi="Arial" w:cs="Arial"/>
+          <w:b/>
+          <w:bCs/>
+        </w:rPr>
+      </w:pPr>
+      <w:r>
+        <w:rPr>
+          <w:rFonts w:ascii="Arial" w:hAnsi="Arial" w:cs="Arial"/>
+          <w:b/>
+          <w:bCs/>
+        </w:rPr>
+        <w:t xml:space="preserve">|  -- </w:t>
+      </w:r>
+      <w:proofErr w:type="spellStart"/>
+      <w:r>
+        <w:rPr>
+          <w:rFonts w:ascii="Arial" w:hAnsi="Arial" w:cs="Arial"/>
+          <w:b/>
+          <w:bCs/>
+        </w:rPr>
+        <w:t>SoapRequests</w:t>
+      </w:r>
+      <w:proofErr w:type="spellEnd"/>
+    </w:p>
+    <w:p>
+      <w:pPr>
+        <w:rPr>
+          <w:rFonts w:ascii="Arial" w:hAnsi="Arial" w:cs="Arial"/>
+          <w:b/>
+          <w:bCs/>
+        </w:rPr>
+      </w:pPr>
+      <w:r>
+        <w:rPr>
+          <w:rFonts w:ascii="Arial" w:hAnsi="Arial" w:cs="Arial"/>
+          <w:b/>
+          <w:bCs/>
+        </w:rPr>
+        <w:tab/>
+        <w:t xml:space="preserve">|  -- </w:t>
+      </w:r>
+      <w:proofErr w:type="spellStart"/>
+      <w:r>
+        <w:rPr>
+          <w:rFonts w:ascii="Arial" w:hAnsi="Arial" w:cs="Arial"/>
+          <w:b/>
+          <w:bCs/>
+        </w:rPr>
+        <w:t>TC_Login</w:t>
+      </w:r>
+      <w:proofErr w:type="spellEnd"/>
+    </w:p>
+    <w:p>
+      <w:pPr>
+        <w:rPr>
+          <w:b/>
+          <w:bCs/>
+        </w:rPr>
+      </w:pPr>
+      <w:r>
+        <w:rPr>
+          <w:rFonts w:ascii="Arial" w:hAnsi="Arial" w:cs="Arial"/>
+          <w:b/>
+          <w:bCs/>
+        </w:rPr>
+        <w:tab/>
+        <w:t xml:space="preserve">|  -- </w:t>
+      </w:r>
+      <w:proofErr w:type="spellStart"/>
+      <w:r>
+        <w:rPr>
+          <w:rFonts w:ascii="Arial" w:hAnsi="Arial" w:cs="Arial"/>
+          <w:b/>
+          <w:bCs/>
+        </w:rPr>
+        <w:t>TC_Logout</w:t>
+      </w:r>
+      <w:proofErr w:type="spellEnd"/>
     </w:p>
     <w:sectPr>
       <w:pgSz w:w="11906" w:h="16838"/>
@@ -14683,6 +15496,95 @@
     </w:lvl>
   </w:abstractNum>
   <w:abstractNum w:abstractNumId="25" w15:restartNumberingAfterBreak="0">
+    <w:nsid w:val="72FC7943"/>
+    <w:multiLevelType w:val="hybridMultilevel"/>
+    <w:tmpl w:val="0FCE8E40"/>
+    <w:lvl w:ilvl="0" w:tplc="40090011">
+      <w:start w:val="1"/>
+      <w:numFmt w:val="decimal"/>
+      <w:lvlText w:val="%1)"/>
+      <w:lvlJc w:val="left"/>
+      <w:pPr>
+        <w:ind w:left="720" w:hanging="360"/>
+      </w:pPr>
+      <w:rPr>
+        <w:rFonts w:hint="default"/>
+      </w:rPr>
+    </w:lvl>
+    <w:lvl w:ilvl="1" w:tplc="40090019" w:tentative="1">
+      <w:start w:val="1"/>
+      <w:numFmt w:val="lowerLetter"/>
+      <w:lvlText w:val="%2."/>
+      <w:lvlJc w:val="left"/>
+      <w:pPr>
+        <w:ind w:left="1440" w:hanging="360"/>
+      </w:pPr>
+    </w:lvl>
+    <w:lvl w:ilvl="2" w:tplc="4009001B" w:tentative="1">
+      <w:start w:val="1"/>
+      <w:numFmt w:val="lowerRoman"/>
+      <w:lvlText w:val="%3."/>
+      <w:lvlJc w:val="right"/>
+      <w:pPr>
+        <w:ind w:left="2160" w:hanging="180"/>
+      </w:pPr>
+    </w:lvl>
+    <w:lvl w:ilvl="3" w:tplc="4009000F" w:tentative="1">
+      <w:start w:val="1"/>
+      <w:numFmt w:val="decimal"/>
+      <w:lvlText w:val="%4."/>
+      <w:lvlJc w:val="left"/>
+      <w:pPr>
+        <w:ind w:left="2880" w:hanging="360"/>
+      </w:pPr>
+    </w:lvl>
+    <w:lvl w:ilvl="4" w:tplc="40090019" w:tentative="1">
+      <w:start w:val="1"/>
+      <w:numFmt w:val="lowerLetter"/>
+      <w:lvlText w:val="%5."/>
+      <w:lvlJc w:val="left"/>
+      <w:pPr>
+        <w:ind w:left="3600" w:hanging="360"/>
+      </w:pPr>
+    </w:lvl>
+    <w:lvl w:ilvl="5" w:tplc="4009001B" w:tentative="1">
+      <w:start w:val="1"/>
+      <w:numFmt w:val="lowerRoman"/>
+      <w:lvlText w:val="%6."/>
+      <w:lvlJc w:val="right"/>
+      <w:pPr>
+        <w:ind w:left="4320" w:hanging="180"/>
+      </w:pPr>
+    </w:lvl>
+    <w:lvl w:ilvl="6" w:tplc="4009000F" w:tentative="1">
+      <w:start w:val="1"/>
+      <w:numFmt w:val="decimal"/>
+      <w:lvlText w:val="%7."/>
+      <w:lvlJc w:val="left"/>
+      <w:pPr>
+        <w:ind w:left="5040" w:hanging="360"/>
+      </w:pPr>
+    </w:lvl>
+    <w:lvl w:ilvl="7" w:tplc="40090019" w:tentative="1">
+      <w:start w:val="1"/>
+      <w:numFmt w:val="lowerLetter"/>
+      <w:lvlText w:val="%8."/>
+      <w:lvlJc w:val="left"/>
+      <w:pPr>
+        <w:ind w:left="5760" w:hanging="360"/>
+      </w:pPr>
+    </w:lvl>
+    <w:lvl w:ilvl="8" w:tplc="4009001B" w:tentative="1">
+      <w:start w:val="1"/>
+      <w:numFmt w:val="lowerRoman"/>
+      <w:lvlText w:val="%9."/>
+      <w:lvlJc w:val="right"/>
+      <w:pPr>
+        <w:ind w:left="6480" w:hanging="180"/>
+      </w:pPr>
+    </w:lvl>
+  </w:abstractNum>
+  <w:abstractNum w:abstractNumId="26" w15:restartNumberingAfterBreak="0">
     <w:nsid w:val="72FE51B1"/>
     <w:multiLevelType w:val="hybridMultilevel"/>
     <w:tmpl w:val="557C065A"/>
@@ -14771,7 +15673,7 @@
       </w:pPr>
     </w:lvl>
   </w:abstractNum>
-  <w:abstractNum w:abstractNumId="26" w15:restartNumberingAfterBreak="0">
+  <w:abstractNum w:abstractNumId="27" w15:restartNumberingAfterBreak="0">
     <w:nsid w:val="73D92148"/>
     <w:multiLevelType w:val="hybridMultilevel"/>
     <w:tmpl w:val="8F260B5A"/>
@@ -14860,7 +15762,7 @@
       </w:pPr>
     </w:lvl>
   </w:abstractNum>
-  <w:abstractNum w:abstractNumId="27" w15:restartNumberingAfterBreak="0">
+  <w:abstractNum w:abstractNumId="28" w15:restartNumberingAfterBreak="0">
     <w:nsid w:val="77FA122C"/>
     <w:multiLevelType w:val="hybridMultilevel"/>
     <w:tmpl w:val="1048DA08"/>
@@ -14955,7 +15857,7 @@
     <w:abstractNumId w:val="21"/>
   </w:num>
   <w:num w:numId="2" w16cid:durableId="1092167306">
-    <w:abstractNumId w:val="26"/>
+    <w:abstractNumId w:val="27"/>
   </w:num>
   <w:num w:numId="3" w16cid:durableId="2140951593">
     <w:abstractNumId w:val="9"/>
@@ -14988,7 +15890,7 @@
     <w:abstractNumId w:val="2"/>
   </w:num>
   <w:num w:numId="13" w16cid:durableId="1918323837">
-    <w:abstractNumId w:val="25"/>
+    <w:abstractNumId w:val="26"/>
   </w:num>
   <w:num w:numId="14" w16cid:durableId="1688600827">
     <w:abstractNumId w:val="5"/>
@@ -15018,7 +15920,7 @@
     <w:abstractNumId w:val="22"/>
   </w:num>
   <w:num w:numId="23" w16cid:durableId="1836604526">
-    <w:abstractNumId w:val="27"/>
+    <w:abstractNumId w:val="28"/>
   </w:num>
   <w:num w:numId="24" w16cid:durableId="1000087014">
     <w:abstractNumId w:val="0"/>
@@ -15034,6 +15936,9 @@
   </w:num>
   <w:num w:numId="28" w16cid:durableId="1982229357">
     <w:abstractNumId w:val="16"/>
+  </w:num>
+  <w:num w:numId="29" w16cid:durableId="303245741">
+    <w:abstractNumId w:val="25"/>
   </w:num>
 </w:numbering>
 </file>

</xml_diff>